<commit_message>
fix the names of the files, and update whole.docx to be more focused on step1
</commit_message>
<xml_diff>
--- a/Project_1/Sec1Proj1Team1Step1Whole.docx
+++ b/Project_1/Sec1Proj1Team1Step1Whole.docx
@@ -298,149 +298,6 @@
           <w:sz w:val="28"/>
         </w:rPr>
         <w:t xml:space="preserve">                                  </w:t>
-      </w:r>
-    </w:p>
-    <w:p>
-      <w:pPr>
-        <w:pStyle w:val="Heading1"/>
-        <w:ind w:left="-5" w:right="0"/>
-      </w:pPr>
-      <w:r>
-        <w:t xml:space="preserve">General Information </w:t>
-      </w:r>
-    </w:p>
-    <w:p>
-      <w:pPr>
-        <w:spacing w:after="0" w:line="259" w:lineRule="auto"/>
-        <w:ind w:left="0" w:firstLine="0"/>
-      </w:pPr>
-      <w:r>
-        <w:rPr>
-          <w:b/>
-        </w:rPr>
-        <w:t xml:space="preserve"> </w:t>
-      </w:r>
-    </w:p>
-    <w:p>
-      <w:pPr>
-        <w:ind w:left="-5"/>
-      </w:pPr>
-      <w:r>
-        <w:t xml:space="preserve">This project is designed for you to write, using ML, an executable specification of an abstract language system for a simple imperative programming language.  In such a system, the meaning of programs in this simple imperative language defined can be computed.  Therefore, your executable specification of this language can serve as a rapid prototype of the implementation for this imperative language.  This team project provides an opportunity of applying to practice the course materials on abstract syntax, denotational semantics, and functional programming language SML. </w:t>
-      </w:r>
-    </w:p>
-    <w:p>
-      <w:pPr>
-        <w:spacing w:after="0" w:line="259" w:lineRule="auto"/>
-        <w:ind w:left="0" w:firstLine="0"/>
-      </w:pPr>
-      <w:r>
-        <w:t xml:space="preserve"> </w:t>
-      </w:r>
-    </w:p>
-    <w:p>
-      <w:pPr>
-        <w:ind w:left="-5"/>
-      </w:pPr>
-      <w:r>
-        <w:t xml:space="preserve">Before the start of your project, read carefully all sections of this document including </w:t>
-      </w:r>
-      <w:r>
-        <w:rPr>
-          <w:b/>
-        </w:rPr>
-        <w:t xml:space="preserve">Project </w:t>
-      </w:r>
-    </w:p>
-    <w:p>
-      <w:pPr>
-        <w:ind w:left="-5"/>
-      </w:pPr>
-      <w:r>
-        <w:rPr>
-          <w:b/>
-        </w:rPr>
-        <w:t>Description</w:t>
-      </w:r>
-      <w:r>
-        <w:t xml:space="preserve">, </w:t>
-      </w:r>
-      <w:r>
-        <w:rPr>
-          <w:b/>
-        </w:rPr>
-        <w:t>Project</w:t>
-      </w:r>
-      <w:r>
-        <w:t xml:space="preserve"> </w:t>
-      </w:r>
-      <w:r>
-        <w:rPr>
-          <w:b/>
-        </w:rPr>
-        <w:t>Requirements</w:t>
-      </w:r>
-      <w:r>
-        <w:t xml:space="preserve">, </w:t>
-      </w:r>
-      <w:r>
-        <w:rPr>
-          <w:b/>
-        </w:rPr>
-        <w:t>Project Submissions</w:t>
-      </w:r>
-      <w:r>
-        <w:t xml:space="preserve">, and </w:t>
-      </w:r>
-      <w:r>
-        <w:rPr>
-          <w:b/>
-        </w:rPr>
-        <w:t>the Abstract Grammar in BNF for a Graal-like Language for Project1</w:t>
-      </w:r>
-      <w:r>
-        <w:t>.</w:t>
-      </w:r>
-      <w:r>
-        <w:rPr>
-          <w:b/>
-        </w:rPr>
-        <w:t xml:space="preserve">  </w:t>
-      </w:r>
-      <w:r>
-        <w:t>As you work on your project, use them to guide you and follow the steps specified.  When you progress at the specified steps, it is important to review the lectures on ML, abstract syntax, static semantics, and dynamic semantics.</w:t>
-      </w:r>
-      <w:r>
-        <w:rPr>
-          <w:b/>
-        </w:rPr>
-        <w:t xml:space="preserve">  </w:t>
-      </w:r>
-      <w:r>
-        <w:t xml:space="preserve">As an individual student, you should review, </w:t>
-      </w:r>
-      <w:proofErr w:type="gramStart"/>
-      <w:r>
-        <w:t>understand</w:t>
-      </w:r>
-      <w:proofErr w:type="gramEnd"/>
-      <w:r>
-        <w:t xml:space="preserve"> and contribute to each step and each part of this team project including the code written by your team.</w:t>
-      </w:r>
-      <w:r>
-        <w:rPr>
-          <w:b/>
-        </w:rPr>
-        <w:t xml:space="preserve"> </w:t>
-      </w:r>
-    </w:p>
-    <w:p>
-      <w:pPr>
-        <w:spacing w:after="14" w:line="259" w:lineRule="auto"/>
-        <w:ind w:left="0" w:firstLine="0"/>
-      </w:pPr>
-      <w:r>
-        <w:t xml:space="preserve"> </w:t>
       </w:r>
     </w:p>
     <w:p>
@@ -522,7 +379,6 @@
         <w:ind w:hanging="360"/>
       </w:pPr>
       <w:r>
-        <w:lastRenderedPageBreak/>
         <w:t>Understand fully the algorithm of the one sample program in a Graal-like language assigned to your team by executing and testing it in an imperative programming language environment which you are familiar with.</w:t>
       </w:r>
       <w:r>
@@ -588,1219 +444,6 @@
       <w:r>
         <w:t xml:space="preserve">NOTE: This step does not involve any function definitions. </w:t>
       </w:r>
-      <w:r>
-        <w:rPr>
-          <w:b/>
-        </w:rPr>
-        <w:t xml:space="preserve"> </w:t>
-      </w:r>
-    </w:p>
-    <w:p>
-      <w:pPr>
-        <w:spacing w:after="5"/>
-        <w:ind w:left="-5"/>
-      </w:pPr>
-      <w:r>
-        <w:rPr>
-          <w:b/>
-        </w:rPr>
-        <w:t xml:space="preserve">Step 2 Static Semantics 10/7/2025-10/17/2025 </w:t>
-      </w:r>
-    </w:p>
-    <w:p>
-      <w:pPr>
-        <w:spacing w:after="5"/>
-        <w:ind w:left="-5"/>
-      </w:pPr>
-      <w:r>
-        <w:rPr>
-          <w:b/>
-        </w:rPr>
-        <w:t>Submission deadline: 8pm of Friday of the 8</w:t>
-      </w:r>
-      <w:r>
-        <w:rPr>
-          <w:b/>
-          <w:vertAlign w:val="superscript"/>
-        </w:rPr>
-        <w:t>th</w:t>
-      </w:r>
-      <w:r>
-        <w:rPr>
-          <w:b/>
-        </w:rPr>
-        <w:t xml:space="preserve"> week 10/17/2025.  7 points total: 5 points for team submission, 2 points for individual attendance of lectures on 10/7 and 10/9 mainly on static semantics and detailed instruction for Project1 Step2.  The team member attendance is the base of the team performance. </w:t>
-      </w:r>
-    </w:p>
-    <w:p>
-      <w:pPr>
-        <w:spacing w:after="1" w:line="259" w:lineRule="auto"/>
-        <w:ind w:left="0" w:firstLine="0"/>
-      </w:pPr>
-      <w:r>
-        <w:rPr>
-          <w:b/>
-        </w:rPr>
-        <w:t xml:space="preserve">  </w:t>
-      </w:r>
-    </w:p>
-    <w:p>
-      <w:pPr>
-        <w:numPr>
-          <w:ilvl w:val="0"/>
-          <w:numId w:val="1"/>
-        </w:numPr>
-        <w:ind w:hanging="360"/>
-      </w:pPr>
-      <w:r>
-        <w:t>For the Graal-like language, define the domains for static semantics and associated operations/functions for the contextual information.</w:t>
-      </w:r>
-      <w:r>
-        <w:rPr>
-          <w:b/>
-        </w:rPr>
-        <w:t xml:space="preserve"> </w:t>
-      </w:r>
-    </w:p>
-    <w:p>
-      <w:pPr>
-        <w:numPr>
-          <w:ilvl w:val="0"/>
-          <w:numId w:val="1"/>
-        </w:numPr>
-        <w:ind w:hanging="360"/>
-      </w:pPr>
-      <w:r>
-        <w:t>Define the functions for static semantics. The function definitions are abstract syntax directed.</w:t>
-      </w:r>
-      <w:r>
-        <w:rPr>
-          <w:b/>
-        </w:rPr>
-        <w:t xml:space="preserve"> </w:t>
-      </w:r>
-    </w:p>
-    <w:p>
-      <w:pPr>
-        <w:numPr>
-          <w:ilvl w:val="0"/>
-          <w:numId w:val="1"/>
-        </w:numPr>
-        <w:ind w:hanging="360"/>
-      </w:pPr>
-      <w:r>
-        <w:t>Test your functions for static semantics by using proper pieces of your sample program.</w:t>
-      </w:r>
-      <w:r>
-        <w:rPr>
-          <w:b/>
-        </w:rPr>
-        <w:t xml:space="preserve"> </w:t>
-      </w:r>
-    </w:p>
-    <w:p>
-      <w:pPr>
-        <w:numPr>
-          <w:ilvl w:val="0"/>
-          <w:numId w:val="1"/>
-        </w:numPr>
-        <w:ind w:hanging="360"/>
-      </w:pPr>
-      <w:r>
-        <w:t xml:space="preserve">Apply the top function for static semantics to your sample program for the validity check. </w:t>
-      </w:r>
-      <w:r>
-        <w:rPr>
-          <w:b/>
-        </w:rPr>
-        <w:t xml:space="preserve"> </w:t>
-      </w:r>
-    </w:p>
-    <w:p>
-      <w:pPr>
-        <w:spacing w:after="0" w:line="259" w:lineRule="auto"/>
-        <w:ind w:left="0" w:firstLine="0"/>
-      </w:pPr>
-      <w:r>
-        <w:rPr>
-          <w:b/>
-        </w:rPr>
-        <w:t xml:space="preserve"> </w:t>
-      </w:r>
-    </w:p>
-    <w:p>
-      <w:pPr>
-        <w:spacing w:after="5"/>
-        <w:ind w:left="-5"/>
-      </w:pPr>
-      <w:r>
-        <w:rPr>
-          <w:b/>
-        </w:rPr>
-        <w:t xml:space="preserve">Step 3 Dynamic Semantics 10/17/2025-10/29/2025 </w:t>
-      </w:r>
-    </w:p>
-    <w:p>
-      <w:pPr>
-        <w:spacing w:after="5"/>
-        <w:ind w:left="-5"/>
-      </w:pPr>
-      <w:r>
-        <w:rPr>
-          <w:b/>
-        </w:rPr>
-        <w:t>Submission deadline: 8pm of Wednesday of the 10</w:t>
-      </w:r>
-      <w:r>
-        <w:rPr>
-          <w:b/>
-          <w:vertAlign w:val="superscript"/>
-        </w:rPr>
-        <w:t>th</w:t>
-      </w:r>
-      <w:r>
-        <w:rPr>
-          <w:b/>
-        </w:rPr>
-        <w:t xml:space="preserve"> week 10/29/2025.  Each team is required to give a demo during class time on Thursday 10/30/2025.   8 points total: 6 points for team submission and demo, 2 points for individual attendance of lectures on 10/14 and 10/16 mainly on dynamic semantics and detailed instruction for Project1 Step3.  The team member attendance is the base of the team performance. </w:t>
-      </w:r>
-    </w:p>
-    <w:p>
-      <w:pPr>
-        <w:spacing w:after="1" w:line="259" w:lineRule="auto"/>
-        <w:ind w:left="0" w:firstLine="0"/>
-      </w:pPr>
-      <w:r>
-        <w:rPr>
-          <w:b/>
-        </w:rPr>
-        <w:t xml:space="preserve"> </w:t>
-      </w:r>
-    </w:p>
-    <w:p>
-      <w:pPr>
-        <w:numPr>
-          <w:ilvl w:val="0"/>
-          <w:numId w:val="1"/>
-        </w:numPr>
-        <w:ind w:hanging="360"/>
-      </w:pPr>
-      <w:r>
-        <w:t xml:space="preserve">Define the domain for dynamic semantics and associated operations/functions.  </w:t>
-      </w:r>
-      <w:r>
-        <w:rPr>
-          <w:b/>
-        </w:rPr>
-        <w:t xml:space="preserve"> </w:t>
-      </w:r>
-    </w:p>
-    <w:p>
-      <w:pPr>
-        <w:numPr>
-          <w:ilvl w:val="0"/>
-          <w:numId w:val="1"/>
-        </w:numPr>
-        <w:ind w:hanging="360"/>
-      </w:pPr>
-      <w:r>
-        <w:t>Define functions for dynamic semantics.  These function definitions are also abstract syntax directed.</w:t>
-      </w:r>
-      <w:r>
-        <w:rPr>
-          <w:b/>
-        </w:rPr>
-        <w:t xml:space="preserve"> </w:t>
-      </w:r>
-    </w:p>
-    <w:p>
-      <w:pPr>
-        <w:numPr>
-          <w:ilvl w:val="0"/>
-          <w:numId w:val="1"/>
-        </w:numPr>
-        <w:ind w:hanging="360"/>
-      </w:pPr>
-      <w:r>
-        <w:t>Test your functions for dynamic semantics by using proper pieces of your sample program.</w:t>
-      </w:r>
-      <w:r>
-        <w:rPr>
-          <w:b/>
-        </w:rPr>
-        <w:t xml:space="preserve"> </w:t>
-      </w:r>
-    </w:p>
-    <w:p>
-      <w:pPr>
-        <w:numPr>
-          <w:ilvl w:val="0"/>
-          <w:numId w:val="1"/>
-        </w:numPr>
-        <w:ind w:hanging="360"/>
-      </w:pPr>
-      <w:r>
-        <w:t xml:space="preserve">Define a top-level function that allows your functions for static semantics and your functions for dynamic semantics work together.  Apply the top function to your sample program with an appropriate definition of the initial program state, then check the result.     </w:t>
-      </w:r>
-      <w:r>
-        <w:rPr>
-          <w:b/>
-        </w:rPr>
-        <w:t xml:space="preserve"> </w:t>
-      </w:r>
-    </w:p>
-    <w:p>
-      <w:pPr>
-        <w:spacing w:after="14" w:line="259" w:lineRule="auto"/>
-        <w:ind w:left="0" w:firstLine="0"/>
-      </w:pPr>
-      <w:r>
-        <w:t xml:space="preserve">      </w:t>
-      </w:r>
-    </w:p>
-    <w:p>
-      <w:pPr>
-        <w:pStyle w:val="Heading1"/>
-        <w:ind w:left="-5" w:right="0"/>
-      </w:pPr>
-      <w:r>
-        <w:t>Requirements for the Organization/Sections of SML Definitions/Code  in Your One .ml (or .</w:t>
-      </w:r>
-      <w:proofErr w:type="spellStart"/>
-      <w:r>
-        <w:t>sml</w:t>
-      </w:r>
-      <w:proofErr w:type="spellEnd"/>
-      <w:r>
-        <w:t xml:space="preserve">) File  </w:t>
-      </w:r>
-    </w:p>
-    <w:p>
-      <w:pPr>
-        <w:spacing w:after="17" w:line="259" w:lineRule="auto"/>
-        <w:ind w:left="0" w:firstLine="0"/>
-      </w:pPr>
-      <w:r>
-        <w:rPr>
-          <w:b/>
-        </w:rPr>
-        <w:t xml:space="preserve"> </w:t>
-      </w:r>
-    </w:p>
-    <w:p>
-      <w:pPr>
-        <w:spacing w:after="54"/>
-        <w:ind w:left="-5"/>
-      </w:pPr>
-      <w:r>
-        <w:rPr>
-          <w:b/>
-        </w:rPr>
-        <w:lastRenderedPageBreak/>
-        <w:t xml:space="preserve">Step1: </w:t>
-      </w:r>
-      <w:r>
-        <w:t xml:space="preserve">Definitions for the abstract syntax and representation of a sample program </w:t>
-      </w:r>
-      <w:r>
-        <w:rPr>
-          <w:b/>
-        </w:rPr>
-        <w:t xml:space="preserve"> </w:t>
-      </w:r>
-    </w:p>
-    <w:p>
-      <w:pPr>
-        <w:numPr>
-          <w:ilvl w:val="0"/>
-          <w:numId w:val="2"/>
-        </w:numPr>
-        <w:ind w:firstLine="360"/>
-      </w:pPr>
-      <w:r>
-        <w:t xml:space="preserve">type/datatype definitions </w:t>
-      </w:r>
-    </w:p>
-    <w:p>
-      <w:pPr>
-        <w:numPr>
-          <w:ilvl w:val="0"/>
-          <w:numId w:val="2"/>
-        </w:numPr>
-        <w:ind w:firstLine="360"/>
-      </w:pPr>
-      <w:r>
-        <w:t xml:space="preserve">comments to include the Graal-like sample program assigned to your team </w:t>
-      </w:r>
-    </w:p>
-    <w:p>
-      <w:pPr>
-        <w:numPr>
-          <w:ilvl w:val="0"/>
-          <w:numId w:val="2"/>
-        </w:numPr>
-        <w:spacing w:after="55"/>
-        <w:ind w:firstLine="360"/>
-      </w:pPr>
-      <w:r>
-        <w:t xml:space="preserve">representation of the Graal-like sample program assigned to your team </w:t>
-      </w:r>
-      <w:r>
-        <w:rPr>
-          <w:b/>
-        </w:rPr>
-        <w:t xml:space="preserve">Step2: </w:t>
-      </w:r>
-      <w:r>
-        <w:t xml:space="preserve">Definitions for the static semantics </w:t>
-      </w:r>
-      <w:r>
-        <w:rPr>
-          <w:b/>
-        </w:rPr>
-        <w:t xml:space="preserve"> </w:t>
-      </w:r>
-    </w:p>
-    <w:p>
-      <w:pPr>
-        <w:numPr>
-          <w:ilvl w:val="0"/>
-          <w:numId w:val="2"/>
-        </w:numPr>
-        <w:ind w:firstLine="360"/>
-      </w:pPr>
-      <w:r>
-        <w:t xml:space="preserve">type/datatype definitions </w:t>
-      </w:r>
-    </w:p>
-    <w:p>
-      <w:pPr>
-        <w:numPr>
-          <w:ilvl w:val="0"/>
-          <w:numId w:val="2"/>
-        </w:numPr>
-        <w:spacing w:after="55"/>
-        <w:ind w:firstLine="360"/>
-      </w:pPr>
-      <w:r>
-        <w:t xml:space="preserve">function definitions, and testing in the between  </w:t>
-      </w:r>
-      <w:r>
-        <w:rPr>
-          <w:b/>
-        </w:rPr>
-        <w:t xml:space="preserve">Step3: </w:t>
-      </w:r>
-      <w:r>
-        <w:t>Definitions for the dynamic semantics</w:t>
-      </w:r>
-      <w:r>
-        <w:rPr>
-          <w:b/>
-        </w:rPr>
-        <w:t xml:space="preserve"> </w:t>
-      </w:r>
-    </w:p>
-    <w:p>
-      <w:pPr>
-        <w:numPr>
-          <w:ilvl w:val="0"/>
-          <w:numId w:val="2"/>
-        </w:numPr>
-        <w:ind w:firstLine="360"/>
-      </w:pPr>
-      <w:r>
-        <w:t xml:space="preserve">type/datatype definitions </w:t>
-      </w:r>
-    </w:p>
-    <w:p>
-      <w:pPr>
-        <w:numPr>
-          <w:ilvl w:val="0"/>
-          <w:numId w:val="2"/>
-        </w:numPr>
-        <w:ind w:firstLine="360"/>
-      </w:pPr>
-      <w:r>
-        <w:t xml:space="preserve">function definitions, and testing in the between </w:t>
-      </w:r>
-    </w:p>
-    <w:p>
-      <w:pPr>
-        <w:spacing w:after="0" w:line="259" w:lineRule="auto"/>
-        <w:ind w:left="0" w:firstLine="0"/>
-      </w:pPr>
-      <w:r>
-        <w:rPr>
-          <w:b/>
-          <w:sz w:val="28"/>
-        </w:rPr>
-        <w:t xml:space="preserve"> </w:t>
-      </w:r>
-    </w:p>
-    <w:p>
-      <w:pPr>
-        <w:pStyle w:val="Heading1"/>
-        <w:ind w:left="-5" w:right="0"/>
-      </w:pPr>
-      <w:r>
-        <w:t xml:space="preserve">Requirements for Your Project Work </w:t>
-      </w:r>
-    </w:p>
-    <w:p>
-      <w:pPr>
-        <w:spacing w:after="42" w:line="259" w:lineRule="auto"/>
-        <w:ind w:left="0" w:firstLine="0"/>
-      </w:pPr>
-      <w:r>
-        <w:rPr>
-          <w:sz w:val="20"/>
-        </w:rPr>
-        <w:t xml:space="preserve"> </w:t>
-      </w:r>
-    </w:p>
-    <w:p>
-      <w:pPr>
-        <w:numPr>
-          <w:ilvl w:val="0"/>
-          <w:numId w:val="3"/>
-        </w:numPr>
-        <w:ind w:hanging="360"/>
-      </w:pPr>
-      <w:r>
-        <w:t xml:space="preserve">You are required to attend lectures of Th 10/2, T 10/7, Th 10/9, T 10/14, and Th 10/16 that are on the Project1 materials and then contribute to your team project by directly applying the materials to your project work. </w:t>
-      </w:r>
-    </w:p>
-    <w:p>
-      <w:pPr>
-        <w:numPr>
-          <w:ilvl w:val="0"/>
-          <w:numId w:val="3"/>
-        </w:numPr>
-        <w:ind w:hanging="360"/>
-      </w:pPr>
-      <w:r>
-        <w:t xml:space="preserve">You are required to submit your team project work on time.  There is a </w:t>
-      </w:r>
-      <w:r>
-        <w:rPr>
-          <w:b/>
-        </w:rPr>
-        <w:t>firm deadline</w:t>
-      </w:r>
-      <w:r>
-        <w:t xml:space="preserve"> for each step.  After the firm deadline, zero credit will be given to your team for the project work of that step.   </w:t>
-      </w:r>
-    </w:p>
-    <w:p>
-      <w:pPr>
-        <w:numPr>
-          <w:ilvl w:val="0"/>
-          <w:numId w:val="3"/>
-        </w:numPr>
-        <w:ind w:hanging="360"/>
-      </w:pPr>
-      <w:r>
-        <w:t xml:space="preserve">You are required to submit your complete work and SML accepted work for each step.  Zero credit will be given to your project work of that step if there is any incompletion. </w:t>
-      </w:r>
-    </w:p>
-    <w:p>
-      <w:pPr>
-        <w:numPr>
-          <w:ilvl w:val="0"/>
-          <w:numId w:val="3"/>
-        </w:numPr>
-        <w:ind w:hanging="360"/>
-      </w:pPr>
-      <w:r>
-        <w:t xml:space="preserve">As a teaching project, it is not a black box project at all.  </w:t>
-      </w:r>
-      <w:r>
-        <w:rPr>
-          <w:b/>
-        </w:rPr>
-        <w:t xml:space="preserve">You are required to follow all specific </w:t>
-      </w:r>
-      <w:proofErr w:type="gramStart"/>
-      <w:r>
-        <w:rPr>
-          <w:b/>
-        </w:rPr>
-        <w:t>and also</w:t>
-      </w:r>
-      <w:proofErr w:type="gramEnd"/>
-      <w:r>
-        <w:rPr>
-          <w:b/>
-        </w:rPr>
-        <w:t xml:space="preserve"> detailed instructions and requirements given in lectures for this project of this semester Fall 2025.  </w:t>
-      </w:r>
-      <w:r>
-        <w:t xml:space="preserve">Zero credit will be given to your project work if any part (e.g., definition, testing) of your project work does not follow the given specific </w:t>
-      </w:r>
-      <w:proofErr w:type="gramStart"/>
-      <w:r>
-        <w:t>and also</w:t>
-      </w:r>
-      <w:proofErr w:type="gramEnd"/>
-      <w:r>
-        <w:t xml:space="preserve"> detailed instructions and requirements, if any part of your project work is not what is required for Fall 2025, and/or if there is any violation of academic honesty.   Please review the University’s Policies on Academic Honesty. </w:t>
-      </w:r>
-    </w:p>
-    <w:p>
-      <w:pPr>
-        <w:numPr>
-          <w:ilvl w:val="0"/>
-          <w:numId w:val="3"/>
-        </w:numPr>
-        <w:ind w:hanging="360"/>
-      </w:pPr>
-      <w:r>
-        <w:t xml:space="preserve">You are required to define rule-based, pattern matching-based recursive functions.  Before you define each function, use SML comments to clearly specify the function signature. </w:t>
-      </w:r>
-    </w:p>
-    <w:p>
-      <w:pPr>
-        <w:numPr>
-          <w:ilvl w:val="0"/>
-          <w:numId w:val="3"/>
-        </w:numPr>
-        <w:ind w:hanging="360"/>
-      </w:pPr>
-      <w:r>
-        <w:t xml:space="preserve">You are required to test functions as well as the entire program/specification as instructed during lectures.  For each testing case you use to test a function, use SML comments to clearly specify what the testing case is. </w:t>
-      </w:r>
-    </w:p>
-    <w:p>
-      <w:pPr>
-        <w:numPr>
-          <w:ilvl w:val="0"/>
-          <w:numId w:val="3"/>
-        </w:numPr>
-        <w:ind w:hanging="360"/>
-      </w:pPr>
-      <w:r>
-        <w:t xml:space="preserve">You are required to ensure the readability of your SML code/program layout.  You need to use SML comments to clearly indicate where each step of this project starts.   </w:t>
-      </w:r>
-    </w:p>
-    <w:p>
-      <w:pPr>
-        <w:spacing w:after="14" w:line="259" w:lineRule="auto"/>
-        <w:ind w:left="0" w:firstLine="0"/>
-      </w:pPr>
-      <w:r>
-        <w:rPr>
-          <w:b/>
-        </w:rPr>
-        <w:t xml:space="preserve"> </w:t>
-      </w:r>
-    </w:p>
-    <w:p>
-      <w:pPr>
-        <w:pStyle w:val="Heading1"/>
-        <w:ind w:left="-5" w:right="0"/>
-      </w:pPr>
-      <w:r>
-        <w:t xml:space="preserve">Requirements for Project Submissions Attention: Submissions are via email not via Canvas </w:t>
-      </w:r>
-    </w:p>
-    <w:p>
-      <w:pPr>
-        <w:spacing w:after="18" w:line="259" w:lineRule="auto"/>
-        <w:ind w:left="0" w:firstLine="0"/>
-      </w:pPr>
-      <w:r>
-        <w:rPr>
-          <w:sz w:val="20"/>
-        </w:rPr>
-        <w:t xml:space="preserve"> </w:t>
-      </w:r>
-    </w:p>
-    <w:p>
-      <w:pPr>
-        <w:ind w:left="-5"/>
-      </w:pPr>
-      <w:r>
-        <w:t xml:space="preserve">At the end of each step before the deadline, each team should </w:t>
-      </w:r>
-      <w:r>
-        <w:rPr>
-          <w:b/>
-        </w:rPr>
-        <w:t>send one email only</w:t>
-      </w:r>
-      <w:r>
-        <w:t xml:space="preserve"> to the instructor at </w:t>
-      </w:r>
-      <w:r>
-        <w:rPr>
-          <w:color w:val="0563C1"/>
-          <w:u w:val="single" w:color="0563C1"/>
-        </w:rPr>
-        <w:t>zhangc@csus.edu</w:t>
-      </w:r>
-      <w:r>
-        <w:t xml:space="preserve"> as your team project submission.  You are required to have the </w:t>
-      </w:r>
-      <w:r>
-        <w:rPr>
-          <w:b/>
-        </w:rPr>
-        <w:lastRenderedPageBreak/>
-        <w:t>subject line:  CSC201 Sec# Proj1 Team# Step#</w:t>
-      </w:r>
-      <w:r>
-        <w:t xml:space="preserve">.  Email communication with the instructor for the project must include all team members.  </w:t>
-      </w:r>
-    </w:p>
-    <w:p>
-      <w:pPr>
-        <w:spacing w:after="0" w:line="259" w:lineRule="auto"/>
-        <w:ind w:left="0" w:firstLine="0"/>
-      </w:pPr>
-      <w:r>
-        <w:t xml:space="preserve"> </w:t>
-      </w:r>
-    </w:p>
-    <w:p>
-      <w:pPr>
-        <w:ind w:left="-5"/>
-      </w:pPr>
-      <w:r>
-        <w:t>When you submit your work of one step, your work in the previous step(s) needs to be included in your same file submission.</w:t>
-      </w:r>
-      <w:r>
-        <w:rPr>
-          <w:b/>
-        </w:rPr>
-        <w:t xml:space="preserve">  </w:t>
-      </w:r>
-      <w:r>
-        <w:t>You are required to submit the following for each step of your team work:</w:t>
-      </w:r>
-      <w:r>
-        <w:rPr>
-          <w:b/>
-        </w:rPr>
-        <w:t xml:space="preserve"> </w:t>
-      </w:r>
-    </w:p>
-    <w:p>
-      <w:pPr>
-        <w:spacing w:after="0" w:line="259" w:lineRule="auto"/>
-        <w:ind w:left="0" w:firstLine="0"/>
-      </w:pPr>
-      <w:r>
-        <w:t xml:space="preserve"> </w:t>
-      </w:r>
-    </w:p>
-    <w:p>
-      <w:pPr>
-        <w:numPr>
-          <w:ilvl w:val="0"/>
-          <w:numId w:val="4"/>
-        </w:numPr>
-        <w:spacing w:after="0"/>
-        <w:ind w:hanging="360"/>
-      </w:pPr>
-      <w:r>
-        <w:t>Your executable .ml (or .</w:t>
-      </w:r>
-      <w:proofErr w:type="spellStart"/>
-      <w:r>
-        <w:t>sml</w:t>
-      </w:r>
-      <w:proofErr w:type="spellEnd"/>
-      <w:r>
-        <w:t xml:space="preserve">) file, i.e., a plain .ml.txt (or .sml.txt) file.  This file needs to include the following as SML comments at the top: CSC 201 Section #, Team #, full </w:t>
-      </w:r>
-    </w:p>
-    <w:p>
-      <w:pPr>
-        <w:ind w:left="730"/>
-      </w:pPr>
-      <w:r>
-        <w:t xml:space="preserve">names of all team members.  The file name should be </w:t>
-      </w:r>
-    </w:p>
-    <w:p>
-      <w:pPr>
-        <w:spacing w:after="5"/>
-        <w:ind w:left="730"/>
-      </w:pPr>
-      <w:r>
-        <w:rPr>
-          <w:b/>
-        </w:rPr>
-        <w:t>Sec#Proj1Team#Step#.ml.txt (or</w:t>
-      </w:r>
-      <w:r>
-        <w:t xml:space="preserve"> </w:t>
-      </w:r>
-      <w:r>
-        <w:rPr>
-          <w:b/>
-        </w:rPr>
-        <w:t>Sec#Proj1Team#Step#.sml.txt).</w:t>
-      </w:r>
-      <w:r>
-        <w:t xml:space="preserve"> </w:t>
-      </w:r>
-    </w:p>
-    <w:p>
-      <w:pPr>
-        <w:numPr>
-          <w:ilvl w:val="0"/>
-          <w:numId w:val="4"/>
-        </w:numPr>
-        <w:ind w:hanging="360"/>
-      </w:pPr>
-      <w:r>
-        <w:t xml:space="preserve">Your result file generated by SML, a plain .txt file.  The file name should be </w:t>
-      </w:r>
-      <w:r>
-        <w:rPr>
-          <w:b/>
-        </w:rPr>
-        <w:t>Sec#Proj1Team#Step#Result.txt</w:t>
-      </w:r>
-      <w:r>
-        <w:t xml:space="preserve">.  </w:t>
-      </w:r>
-    </w:p>
-    <w:p>
-      <w:pPr>
-        <w:numPr>
-          <w:ilvl w:val="0"/>
-          <w:numId w:val="4"/>
-        </w:numPr>
-        <w:ind w:hanging="360"/>
-      </w:pPr>
-      <w:r>
-        <w:t xml:space="preserve">Your .docx file including all your executable ml code and comments followed by the result generated by SML.  This file can be created by copying the content of BOTH your files 1) and 2).   </w:t>
-      </w:r>
-    </w:p>
-    <w:p>
-      <w:pPr>
-        <w:spacing w:after="0"/>
-        <w:ind w:left="412"/>
-        <w:jc w:val="center"/>
-      </w:pPr>
-      <w:r>
-        <w:t xml:space="preserve">At the top of this .docx file, please also list the following: CSC 201 Section #, Team #, </w:t>
-      </w:r>
-    </w:p>
-    <w:p>
-      <w:pPr>
-        <w:ind w:left="730"/>
-      </w:pPr>
-      <w:r>
-        <w:t xml:space="preserve">full names of all team members.  The file name should be </w:t>
-      </w:r>
-      <w:r>
-        <w:rPr>
-          <w:b/>
-        </w:rPr>
-        <w:t>Sec#Proj1Team#Step#Whole.docx</w:t>
-      </w:r>
-      <w:r>
-        <w:t xml:space="preserve">. </w:t>
-      </w:r>
-    </w:p>
-    <w:p>
-      <w:pPr>
-        <w:spacing w:after="0" w:line="259" w:lineRule="auto"/>
-        <w:ind w:left="0" w:firstLine="0"/>
-      </w:pPr>
-      <w:r>
-        <w:rPr>
-          <w:b/>
-          <w:sz w:val="28"/>
-        </w:rPr>
-        <w:t xml:space="preserve"> </w:t>
-      </w:r>
-    </w:p>
-    <w:p>
-      <w:pPr>
-        <w:spacing w:after="0" w:line="259" w:lineRule="auto"/>
-        <w:ind w:left="0" w:firstLine="0"/>
-      </w:pPr>
-      <w:r>
-        <w:rPr>
-          <w:b/>
-          <w:sz w:val="28"/>
-        </w:rPr>
-        <w:t xml:space="preserve"> </w:t>
-      </w:r>
-    </w:p>
-    <w:p>
-      <w:pPr>
-        <w:spacing w:after="12"/>
-        <w:ind w:left="-5"/>
-      </w:pPr>
-      <w:r>
-        <w:rPr>
-          <w:b/>
-          <w:sz w:val="28"/>
-        </w:rPr>
-        <w:t xml:space="preserve">The Abstract Grammar of Graal from B. Meyer’s Introduction to the Theory of Programming Languages </w:t>
-      </w:r>
-      <w:r>
-        <w:rPr>
-          <w:sz w:val="28"/>
-        </w:rPr>
-        <w:t xml:space="preserve">(see Meyer’s book) </w:t>
-      </w:r>
-    </w:p>
-    <w:p>
-      <w:pPr>
-        <w:spacing w:after="0" w:line="259" w:lineRule="auto"/>
-        <w:ind w:left="0" w:firstLine="0"/>
-      </w:pPr>
-      <w:r>
-        <w:rPr>
-          <w:b/>
-          <w:sz w:val="28"/>
-        </w:rPr>
-        <w:t xml:space="preserve"> </w:t>
-      </w:r>
-    </w:p>
-    <w:p>
-      <w:pPr>
-        <w:pStyle w:val="Heading1"/>
-        <w:ind w:left="-5" w:right="0"/>
-      </w:pPr>
-      <w:r>
-        <w:t xml:space="preserve">The Abstract Grammar of a Graal-like Language in BNF for Project1 </w:t>
-      </w:r>
-    </w:p>
-    <w:p>
-      <w:pPr>
-        <w:spacing w:after="16" w:line="259" w:lineRule="auto"/>
-        <w:ind w:left="0" w:firstLine="0"/>
-      </w:pPr>
-      <w:r>
-        <w:rPr>
-          <w:b/>
-        </w:rPr>
-        <w:t xml:space="preserve"> </w:t>
-      </w:r>
-    </w:p>
-    <w:p>
-      <w:pPr>
-        <w:ind w:left="-5"/>
-      </w:pPr>
-      <w:r>
-        <w:t>&lt;Program&gt;                       ::=  &lt;</w:t>
-      </w:r>
-      <w:proofErr w:type="spellStart"/>
-      <w:r>
-        <w:t>DeclarationList</w:t>
-      </w:r>
-      <w:proofErr w:type="spellEnd"/>
-      <w:r>
-        <w:t xml:space="preserve">&gt; &lt;Instruction&gt; </w:t>
-      </w:r>
-    </w:p>
-    <w:p>
-      <w:pPr>
-        <w:spacing w:after="19" w:line="259" w:lineRule="auto"/>
-        <w:ind w:left="0" w:firstLine="0"/>
-      </w:pPr>
-      <w:r>
-        <w:t xml:space="preserve"> </w:t>
-      </w:r>
-    </w:p>
-    <w:p>
-      <w:pPr>
-        <w:ind w:left="-5"/>
-      </w:pPr>
-      <w:r>
-        <w:t>&lt;</w:t>
-      </w:r>
-      <w:proofErr w:type="spellStart"/>
-      <w:r>
-        <w:t>DeclarationList</w:t>
-      </w:r>
-      <w:proofErr w:type="spellEnd"/>
-      <w:r>
-        <w:t xml:space="preserve">&gt;            ::=   &lt;Declaration&gt; * </w:t>
-      </w:r>
-    </w:p>
-    <w:p>
-      <w:pPr>
-        <w:ind w:left="-5"/>
-      </w:pPr>
-      <w:r>
-        <w:t xml:space="preserve">&lt;Declaration&gt;                  ::=   &lt;Variable&gt; &lt;Type&gt; </w:t>
-      </w:r>
-    </w:p>
-    <w:p>
-      <w:pPr>
-        <w:spacing w:after="16" w:line="259" w:lineRule="auto"/>
-        <w:ind w:left="0" w:firstLine="0"/>
-      </w:pPr>
-      <w:r>
-        <w:t xml:space="preserve"> </w:t>
-      </w:r>
-    </w:p>
-    <w:p>
-      <w:pPr>
-        <w:ind w:left="-5"/>
-      </w:pPr>
-      <w:r>
-        <w:t xml:space="preserve">&lt;Type&gt;                            ::=   TypeName1Bool | TypeName2Int </w:t>
-      </w:r>
-    </w:p>
-    <w:p>
-      <w:pPr>
-        <w:spacing w:after="16" w:line="259" w:lineRule="auto"/>
-        <w:ind w:left="0" w:firstLine="0"/>
-      </w:pPr>
-      <w:r>
-        <w:t xml:space="preserve"> </w:t>
-      </w:r>
-    </w:p>
-    <w:p>
-      <w:pPr>
-        <w:ind w:left="-5"/>
-      </w:pPr>
-      <w:r>
-        <w:t xml:space="preserve">&lt;Instruction&gt;                   ::=   Skip | </w:t>
-      </w:r>
-    </w:p>
-    <w:p>
-      <w:pPr>
-        <w:ind w:left="-5"/>
-      </w:pPr>
-      <w:r>
-        <w:t xml:space="preserve">                                                &lt;Variable&gt; &lt;Expression&gt; | </w:t>
-      </w:r>
-    </w:p>
-    <w:p>
-      <w:pPr>
-        <w:ind w:left="-5"/>
-      </w:pPr>
-      <w:r>
-        <w:t xml:space="preserve">                                                &lt;Expression&gt; &lt;Instruction&gt; &lt;Instruction&gt; | </w:t>
-      </w:r>
-    </w:p>
-    <w:p>
-      <w:pPr>
-        <w:ind w:left="-5"/>
-      </w:pPr>
-      <w:r>
-        <w:t xml:space="preserve">                                                &lt;Expression&gt; &lt;Instruction&gt; | </w:t>
-      </w:r>
-    </w:p>
-    <w:p>
-      <w:pPr>
-        <w:ind w:left="-5" w:right="4869"/>
-      </w:pPr>
-      <w:r>
-        <w:t xml:space="preserve">                                                &lt;Instruction&gt; *   </w:t>
-      </w:r>
-    </w:p>
-    <w:p>
-      <w:pPr>
-        <w:ind w:left="-5"/>
-      </w:pPr>
-      <w:r>
-        <w:t xml:space="preserve">&lt;Expression&gt;                  ::=  &lt;Variable&gt;  | </w:t>
-      </w:r>
-    </w:p>
-    <w:p>
-      <w:pPr>
-        <w:ind w:left="-5"/>
-      </w:pPr>
-      <w:r>
-        <w:t xml:space="preserve">                                               &lt;</w:t>
-      </w:r>
-      <w:proofErr w:type="spellStart"/>
-      <w:r>
-        <w:t>Integer_Constant</w:t>
-      </w:r>
-      <w:proofErr w:type="spellEnd"/>
-      <w:r>
-        <w:t xml:space="preserve">&gt;  | </w:t>
-      </w:r>
-    </w:p>
-    <w:p>
-      <w:pPr>
-        <w:ind w:left="-5"/>
-      </w:pPr>
-      <w:r>
-        <w:t xml:space="preserve">                                               &lt;</w:t>
-      </w:r>
-      <w:proofErr w:type="spellStart"/>
-      <w:r>
-        <w:t>Boolean_Constant</w:t>
-      </w:r>
-      <w:proofErr w:type="spellEnd"/>
-      <w:r>
-        <w:t xml:space="preserve">&gt;  | </w:t>
-      </w:r>
-    </w:p>
-    <w:p>
-      <w:pPr>
-        <w:ind w:left="-5"/>
-      </w:pPr>
-      <w:r>
-        <w:t xml:space="preserve">                                               &lt;Expression&gt; &lt;Expression&gt; &lt;Operator&gt;                                                  </w:t>
-      </w:r>
-    </w:p>
-    <w:p>
-      <w:pPr>
-        <w:spacing w:after="16" w:line="259" w:lineRule="auto"/>
-        <w:ind w:left="0" w:firstLine="0"/>
-      </w:pPr>
-      <w:r>
-        <w:t xml:space="preserve"> </w:t>
-      </w:r>
-    </w:p>
-    <w:p>
-      <w:pPr>
-        <w:ind w:left="-5"/>
-      </w:pPr>
-      <w:r>
-        <w:lastRenderedPageBreak/>
-        <w:t>&lt;Operator&gt;                       ::=  &lt;</w:t>
-      </w:r>
-      <w:proofErr w:type="spellStart"/>
-      <w:r>
-        <w:t>Arithmatic_Op</w:t>
-      </w:r>
-      <w:proofErr w:type="spellEnd"/>
-      <w:r>
-        <w:t>&gt;  |  &lt;</w:t>
-      </w:r>
-      <w:proofErr w:type="spellStart"/>
-      <w:r>
-        <w:t>Relational_Op</w:t>
-      </w:r>
-      <w:proofErr w:type="spellEnd"/>
-      <w:r>
-        <w:t>&gt;  | &lt;</w:t>
-      </w:r>
-      <w:proofErr w:type="spellStart"/>
-      <w:r>
-        <w:t>Boolean_Op</w:t>
-      </w:r>
-      <w:proofErr w:type="spellEnd"/>
-      <w:r>
-        <w:t xml:space="preserve">&gt;  </w:t>
-      </w:r>
-    </w:p>
-    <w:p>
-      <w:pPr>
-        <w:ind w:left="-5"/>
-      </w:pPr>
-      <w:r>
-        <w:t>&lt;</w:t>
-      </w:r>
-      <w:proofErr w:type="spellStart"/>
-      <w:r>
-        <w:t>Boolean_Op</w:t>
-      </w:r>
-      <w:proofErr w:type="spellEnd"/>
-      <w:r>
-        <w:t xml:space="preserve">&gt;                 ::=  And | Or   </w:t>
-      </w:r>
-    </w:p>
-    <w:p>
-      <w:pPr>
-        <w:ind w:left="-5"/>
-      </w:pPr>
-      <w:r>
-        <w:t>&lt;</w:t>
-      </w:r>
-      <w:proofErr w:type="spellStart"/>
-      <w:r>
-        <w:t>Relational_Op</w:t>
-      </w:r>
-      <w:proofErr w:type="spellEnd"/>
-      <w:r>
-        <w:t xml:space="preserve">&gt;              ::=  Lt | Le | Eq | Ne | Ge | Gt </w:t>
-      </w:r>
-    </w:p>
-    <w:p>
-      <w:pPr>
-        <w:ind w:left="-5"/>
-      </w:pPr>
-      <w:r>
-        <w:t>&lt;</w:t>
-      </w:r>
-      <w:proofErr w:type="spellStart"/>
-      <w:r>
-        <w:t>Arithmatic_Op</w:t>
-      </w:r>
-      <w:proofErr w:type="spellEnd"/>
-      <w:r>
-        <w:t xml:space="preserve">&gt;             ::=  Plus | Minus | Times | Div </w:t>
-      </w:r>
-    </w:p>
-    <w:p>
-      <w:pPr>
-        <w:spacing w:after="19" w:line="259" w:lineRule="auto"/>
-        <w:ind w:left="0" w:firstLine="0"/>
-      </w:pPr>
-      <w:r>
-        <w:t xml:space="preserve"> </w:t>
-      </w:r>
-    </w:p>
-    <w:p>
-      <w:pPr>
-        <w:ind w:left="-5"/>
-      </w:pPr>
-      <w:r>
-        <w:t xml:space="preserve">&lt;Variable&gt;                        ::=  S  (String) </w:t>
-      </w:r>
-    </w:p>
-    <w:p>
-      <w:pPr>
-        <w:ind w:left="-5"/>
-      </w:pPr>
-      <w:r>
-        <w:t>&lt;</w:t>
-      </w:r>
-      <w:proofErr w:type="spellStart"/>
-      <w:r>
-        <w:t>Boolean_Constant</w:t>
-      </w:r>
-      <w:proofErr w:type="spellEnd"/>
-      <w:r>
-        <w:t>&gt;        ::=  B  (</w:t>
-      </w:r>
-      <w:proofErr w:type="spellStart"/>
-      <w:r>
-        <w:t>Bllolean</w:t>
-      </w:r>
-      <w:proofErr w:type="spellEnd"/>
-      <w:r>
-        <w:t xml:space="preserve">) </w:t>
-      </w:r>
-    </w:p>
-    <w:p>
-      <w:pPr>
-        <w:ind w:left="-5"/>
-      </w:pPr>
-      <w:r>
-        <w:t>&lt;</w:t>
-      </w:r>
-      <w:proofErr w:type="spellStart"/>
-      <w:r>
-        <w:t>Integer_Constant</w:t>
-      </w:r>
-      <w:proofErr w:type="spellEnd"/>
-      <w:r>
-        <w:t xml:space="preserve">&gt;          ::=  Z  (integer) </w:t>
-      </w:r>
-    </w:p>
-    <w:p>
-      <w:pPr>
-        <w:spacing w:after="19" w:line="259" w:lineRule="auto"/>
-        <w:ind w:left="0" w:firstLine="0"/>
-      </w:pPr>
       <w:r>
         <w:rPr>
           <w:b/>

</xml_diff>

<commit_message>
put int ml and Result into Whole file
</commit_message>
<xml_diff>
--- a/Project_1/Sec1Proj1Team1Step1Whole.docx
+++ b/Project_1/Sec1Proj1Team1Step1Whole.docx
@@ -8,21 +8,12 @@
         <w:ind w:left="0" w:right="9" w:firstLine="0"/>
         <w:jc w:val="center"/>
       </w:pPr>
-      <w:proofErr w:type="spellStart"/>
       <w:r>
         <w:rPr>
           <w:b/>
           <w:sz w:val="32"/>
         </w:rPr>
-        <w:t>CSc</w:t>
-      </w:r>
-      <w:proofErr w:type="spellEnd"/>
-      <w:r>
-        <w:rPr>
-          <w:b/>
-          <w:sz w:val="32"/>
-        </w:rPr>
-        <w:t xml:space="preserve"> 201: Programming Language Principles</w:t>
+        <w:t>CSc 201: Programming Language Principles</w:t>
       </w:r>
       <w:r>
         <w:rPr>
@@ -170,20 +161,7 @@
           <w:color w:val="4472C4" w:themeColor="accent1"/>
         </w:rPr>
         <w:tab/>
-      </w:r>
-      <w:proofErr w:type="spellStart"/>
-      <w:r>
-        <w:rPr>
-          <w:color w:val="4472C4" w:themeColor="accent1"/>
-        </w:rPr>
-        <w:t>Niravkumar</w:t>
-      </w:r>
-      <w:proofErr w:type="spellEnd"/>
-      <w:r>
-        <w:rPr>
-          <w:color w:val="4472C4" w:themeColor="accent1"/>
-        </w:rPr>
-        <w:t xml:space="preserve"> Tandel (nickname: Nirav)</w:t>
+        <w:t>Niravkumar Tandel (nickname: Nirav)</w:t>
       </w:r>
     </w:p>
     <w:p>
@@ -455,10 +433,1583 @@
       <w:pPr>
         <w:spacing w:after="0" w:line="259" w:lineRule="auto"/>
         <w:ind w:left="0" w:firstLine="0"/>
-      </w:pPr>
-      <w:r>
+        <w:rPr>
+          <w:color w:val="4472C4" w:themeColor="accent1"/>
+        </w:rPr>
+      </w:pPr>
+    </w:p>
+    <w:p>
+      <w:pPr>
+        <w:spacing w:after="0" w:line="259" w:lineRule="auto"/>
+        <w:ind w:left="0" w:firstLine="0"/>
+        <w:rPr>
+          <w:color w:val="4472C4" w:themeColor="accent1"/>
+        </w:rPr>
+      </w:pPr>
+      <w:r>
+        <w:rPr>
+          <w:color w:val="4472C4" w:themeColor="accent1"/>
+        </w:rPr>
+        <w:t>Below is Sec1Proj1Team1Step1.ml</w:t>
+      </w:r>
+    </w:p>
+    <w:p>
+      <w:pPr>
+        <w:spacing w:after="0" w:line="259" w:lineRule="auto"/>
+        <w:ind w:left="0" w:firstLine="0"/>
+        <w:rPr>
+          <w:color w:val="4472C4" w:themeColor="accent1"/>
+        </w:rPr>
+      </w:pPr>
+      <w:r>
+        <w:rPr>
+          <w:color w:val="4472C4" w:themeColor="accent1"/>
+        </w:rPr>
         <w:t xml:space="preserve"> </w:t>
       </w:r>
+      <w:r>
+        <w:rPr>
+          <w:color w:val="4472C4" w:themeColor="accent1"/>
+        </w:rPr>
+        <w:t>(* CSC201, Section 1, TEAM 1, John Spaugh,</w:t>
+      </w:r>
+    </w:p>
+    <w:p>
+      <w:pPr>
+        <w:spacing w:after="0" w:line="259" w:lineRule="auto"/>
+        <w:ind w:left="0" w:firstLine="0"/>
+        <w:rPr>
+          <w:color w:val="4472C4" w:themeColor="accent1"/>
+        </w:rPr>
+      </w:pPr>
+      <w:r>
+        <w:rPr>
+          <w:color w:val="4472C4" w:themeColor="accent1"/>
+        </w:rPr>
+        <w:tab/>
+        <w:t>Taro Kumagai,</w:t>
+      </w:r>
+    </w:p>
+    <w:p>
+      <w:pPr>
+        <w:spacing w:after="0" w:line="259" w:lineRule="auto"/>
+        <w:ind w:left="0" w:firstLine="0"/>
+        <w:rPr>
+          <w:color w:val="4472C4" w:themeColor="accent1"/>
+        </w:rPr>
+      </w:pPr>
+      <w:r>
+        <w:rPr>
+          <w:color w:val="4472C4" w:themeColor="accent1"/>
+        </w:rPr>
+        <w:tab/>
+        <w:t>Niravkumar Tandel *)</w:t>
+      </w:r>
+    </w:p>
+    <w:p>
+      <w:pPr>
+        <w:spacing w:after="0" w:line="259" w:lineRule="auto"/>
+        <w:ind w:left="0" w:firstLine="0"/>
+        <w:rPr>
+          <w:color w:val="4472C4" w:themeColor="accent1"/>
+        </w:rPr>
+      </w:pPr>
+    </w:p>
+    <w:p>
+      <w:pPr>
+        <w:spacing w:after="0" w:line="259" w:lineRule="auto"/>
+        <w:ind w:left="0" w:firstLine="0"/>
+        <w:rPr>
+          <w:color w:val="4472C4" w:themeColor="accent1"/>
+        </w:rPr>
+      </w:pPr>
+      <w:r>
+        <w:rPr>
+          <w:color w:val="4472C4" w:themeColor="accent1"/>
+        </w:rPr>
+        <w:t>(*---- Sec1Proj1Team1Step1 ----------------------*)</w:t>
+      </w:r>
+    </w:p>
+    <w:p>
+      <w:pPr>
+        <w:spacing w:after="0" w:line="259" w:lineRule="auto"/>
+        <w:ind w:left="0" w:firstLine="0"/>
+        <w:rPr>
+          <w:color w:val="4472C4" w:themeColor="accent1"/>
+        </w:rPr>
+      </w:pPr>
+      <w:r>
+        <w:rPr>
+          <w:color w:val="4472C4" w:themeColor="accent1"/>
+        </w:rPr>
+        <w:t>(* Abastract Grammar of a Graal-like Language in BNF for Project *)</w:t>
+      </w:r>
+    </w:p>
+    <w:p>
+      <w:pPr>
+        <w:spacing w:after="0" w:line="259" w:lineRule="auto"/>
+        <w:ind w:left="0" w:firstLine="0"/>
+        <w:rPr>
+          <w:color w:val="4472C4" w:themeColor="accent1"/>
+        </w:rPr>
+      </w:pPr>
+    </w:p>
+    <w:p>
+      <w:pPr>
+        <w:spacing w:after="0" w:line="259" w:lineRule="auto"/>
+        <w:ind w:left="0" w:firstLine="0"/>
+        <w:rPr>
+          <w:color w:val="4472C4" w:themeColor="accent1"/>
+        </w:rPr>
+      </w:pPr>
+      <w:r>
+        <w:rPr>
+          <w:color w:val="4472C4" w:themeColor="accent1"/>
+        </w:rPr>
+        <w:t>type Integer_Constant =  int;</w:t>
+      </w:r>
+    </w:p>
+    <w:p>
+      <w:pPr>
+        <w:spacing w:after="0" w:line="259" w:lineRule="auto"/>
+        <w:ind w:left="0" w:firstLine="0"/>
+        <w:rPr>
+          <w:color w:val="4472C4" w:themeColor="accent1"/>
+        </w:rPr>
+      </w:pPr>
+      <w:r>
+        <w:rPr>
+          <w:color w:val="4472C4" w:themeColor="accent1"/>
+        </w:rPr>
+        <w:t>type Boolean_Constant = bool;</w:t>
+      </w:r>
+    </w:p>
+    <w:p>
+      <w:pPr>
+        <w:spacing w:after="0" w:line="259" w:lineRule="auto"/>
+        <w:ind w:left="0" w:firstLine="0"/>
+        <w:rPr>
+          <w:color w:val="4472C4" w:themeColor="accent1"/>
+        </w:rPr>
+      </w:pPr>
+      <w:r>
+        <w:rPr>
+          <w:color w:val="4472C4" w:themeColor="accent1"/>
+        </w:rPr>
+        <w:t>datatype Variable = S of string;</w:t>
+      </w:r>
+    </w:p>
+    <w:p>
+      <w:pPr>
+        <w:spacing w:after="0" w:line="259" w:lineRule="auto"/>
+        <w:ind w:left="0" w:firstLine="0"/>
+        <w:rPr>
+          <w:color w:val="4472C4" w:themeColor="accent1"/>
+        </w:rPr>
+      </w:pPr>
+    </w:p>
+    <w:p>
+      <w:pPr>
+        <w:spacing w:after="0" w:line="259" w:lineRule="auto"/>
+        <w:ind w:left="0" w:firstLine="0"/>
+        <w:rPr>
+          <w:color w:val="4472C4" w:themeColor="accent1"/>
+        </w:rPr>
+      </w:pPr>
+      <w:r>
+        <w:rPr>
+          <w:color w:val="4472C4" w:themeColor="accent1"/>
+        </w:rPr>
+        <w:t>datatype Arithmatic_Op = Plus | Minus | Times | Div;</w:t>
+      </w:r>
+    </w:p>
+    <w:p>
+      <w:pPr>
+        <w:spacing w:after="0" w:line="259" w:lineRule="auto"/>
+        <w:ind w:left="0" w:firstLine="0"/>
+        <w:rPr>
+          <w:color w:val="4472C4" w:themeColor="accent1"/>
+        </w:rPr>
+      </w:pPr>
+      <w:r>
+        <w:rPr>
+          <w:color w:val="4472C4" w:themeColor="accent1"/>
+        </w:rPr>
+        <w:t>datatype Relational_Op = Lt | Le | Eq | Ne | Ge | Gt;</w:t>
+      </w:r>
+    </w:p>
+    <w:p>
+      <w:pPr>
+        <w:spacing w:after="0" w:line="259" w:lineRule="auto"/>
+        <w:ind w:left="0" w:firstLine="0"/>
+        <w:rPr>
+          <w:color w:val="4472C4" w:themeColor="accent1"/>
+        </w:rPr>
+      </w:pPr>
+      <w:r>
+        <w:rPr>
+          <w:color w:val="4472C4" w:themeColor="accent1"/>
+        </w:rPr>
+        <w:t>datatype Boolean_Op = And | Or;</w:t>
+      </w:r>
+    </w:p>
+    <w:p>
+      <w:pPr>
+        <w:spacing w:after="0" w:line="259" w:lineRule="auto"/>
+        <w:ind w:left="0" w:firstLine="0"/>
+        <w:rPr>
+          <w:color w:val="4472C4" w:themeColor="accent1"/>
+        </w:rPr>
+      </w:pPr>
+      <w:r>
+        <w:rPr>
+          <w:color w:val="4472C4" w:themeColor="accent1"/>
+        </w:rPr>
+        <w:t xml:space="preserve">datatype Operator = AOp of Arithmatic_Op | ROp of Relational_Op | BOp of Boolean_Op; </w:t>
+      </w:r>
+    </w:p>
+    <w:p>
+      <w:pPr>
+        <w:spacing w:after="0" w:line="259" w:lineRule="auto"/>
+        <w:ind w:left="0" w:firstLine="0"/>
+        <w:rPr>
+          <w:color w:val="4472C4" w:themeColor="accent1"/>
+        </w:rPr>
+      </w:pPr>
+    </w:p>
+    <w:p>
+      <w:pPr>
+        <w:spacing w:after="0" w:line="259" w:lineRule="auto"/>
+        <w:ind w:left="0" w:firstLine="0"/>
+        <w:rPr>
+          <w:color w:val="4472C4" w:themeColor="accent1"/>
+        </w:rPr>
+      </w:pPr>
+      <w:r>
+        <w:rPr>
+          <w:color w:val="4472C4" w:themeColor="accent1"/>
+        </w:rPr>
+        <w:t>datatype Expression = Var of Variable |</w:t>
+      </w:r>
+    </w:p>
+    <w:p>
+      <w:pPr>
+        <w:spacing w:after="0" w:line="259" w:lineRule="auto"/>
+        <w:ind w:left="0" w:firstLine="0"/>
+        <w:rPr>
+          <w:color w:val="4472C4" w:themeColor="accent1"/>
+        </w:rPr>
+      </w:pPr>
+      <w:r>
+        <w:rPr>
+          <w:color w:val="4472C4" w:themeColor="accent1"/>
+        </w:rPr>
+        <w:tab/>
+      </w:r>
+      <w:r>
+        <w:rPr>
+          <w:color w:val="4472C4" w:themeColor="accent1"/>
+        </w:rPr>
+        <w:tab/>
+      </w:r>
+      <w:r>
+        <w:rPr>
+          <w:color w:val="4472C4" w:themeColor="accent1"/>
+        </w:rPr>
+        <w:tab/>
+        <w:t>IC of Integer_Constant |</w:t>
+      </w:r>
+    </w:p>
+    <w:p>
+      <w:pPr>
+        <w:spacing w:after="0" w:line="259" w:lineRule="auto"/>
+        <w:ind w:left="0" w:firstLine="0"/>
+        <w:rPr>
+          <w:color w:val="4472C4" w:themeColor="accent1"/>
+        </w:rPr>
+      </w:pPr>
+      <w:r>
+        <w:rPr>
+          <w:color w:val="4472C4" w:themeColor="accent1"/>
+        </w:rPr>
+        <w:tab/>
+      </w:r>
+      <w:r>
+        <w:rPr>
+          <w:color w:val="4472C4" w:themeColor="accent1"/>
+        </w:rPr>
+        <w:tab/>
+      </w:r>
+      <w:r>
+        <w:rPr>
+          <w:color w:val="4472C4" w:themeColor="accent1"/>
+        </w:rPr>
+        <w:tab/>
+        <w:t>BC of Boolean_Constant |</w:t>
+      </w:r>
+    </w:p>
+    <w:p>
+      <w:pPr>
+        <w:spacing w:after="0" w:line="259" w:lineRule="auto"/>
+        <w:ind w:left="0" w:firstLine="0"/>
+        <w:rPr>
+          <w:color w:val="4472C4" w:themeColor="accent1"/>
+        </w:rPr>
+      </w:pPr>
+      <w:r>
+        <w:rPr>
+          <w:color w:val="4472C4" w:themeColor="accent1"/>
+        </w:rPr>
+        <w:tab/>
+      </w:r>
+      <w:r>
+        <w:rPr>
+          <w:color w:val="4472C4" w:themeColor="accent1"/>
+        </w:rPr>
+        <w:tab/>
+      </w:r>
+      <w:r>
+        <w:rPr>
+          <w:color w:val="4472C4" w:themeColor="accent1"/>
+        </w:rPr>
+        <w:tab/>
+        <w:t>EEO of Expression * Expression * Operator;</w:t>
+      </w:r>
+    </w:p>
+    <w:p>
+      <w:pPr>
+        <w:spacing w:after="0" w:line="259" w:lineRule="auto"/>
+        <w:ind w:left="0" w:firstLine="0"/>
+        <w:rPr>
+          <w:color w:val="4472C4" w:themeColor="accent1"/>
+        </w:rPr>
+      </w:pPr>
+    </w:p>
+    <w:p>
+      <w:pPr>
+        <w:spacing w:after="0" w:line="259" w:lineRule="auto"/>
+        <w:ind w:left="0" w:firstLine="0"/>
+        <w:rPr>
+          <w:color w:val="4472C4" w:themeColor="accent1"/>
+        </w:rPr>
+      </w:pPr>
+    </w:p>
+    <w:p>
+      <w:pPr>
+        <w:spacing w:after="0" w:line="259" w:lineRule="auto"/>
+        <w:ind w:left="0" w:firstLine="0"/>
+        <w:rPr>
+          <w:color w:val="4472C4" w:themeColor="accent1"/>
+        </w:rPr>
+      </w:pPr>
+      <w:r>
+        <w:rPr>
+          <w:color w:val="4472C4" w:themeColor="accent1"/>
+        </w:rPr>
+        <w:t xml:space="preserve">datatype Instruction = Skip | </w:t>
+      </w:r>
+    </w:p>
+    <w:p>
+      <w:pPr>
+        <w:spacing w:after="0" w:line="259" w:lineRule="auto"/>
+        <w:ind w:left="0" w:firstLine="0"/>
+        <w:rPr>
+          <w:color w:val="4472C4" w:themeColor="accent1"/>
+        </w:rPr>
+      </w:pPr>
+      <w:r>
+        <w:rPr>
+          <w:color w:val="4472C4" w:themeColor="accent1"/>
+        </w:rPr>
+        <w:tab/>
+      </w:r>
+      <w:r>
+        <w:rPr>
+          <w:color w:val="4472C4" w:themeColor="accent1"/>
+        </w:rPr>
+        <w:tab/>
+      </w:r>
+      <w:r>
+        <w:rPr>
+          <w:color w:val="4472C4" w:themeColor="accent1"/>
+        </w:rPr>
+        <w:tab/>
+        <w:t xml:space="preserve">VE of(Variable * Expression) | </w:t>
+      </w:r>
+    </w:p>
+    <w:p>
+      <w:pPr>
+        <w:spacing w:after="0" w:line="259" w:lineRule="auto"/>
+        <w:ind w:left="0" w:firstLine="0"/>
+        <w:rPr>
+          <w:color w:val="4472C4" w:themeColor="accent1"/>
+        </w:rPr>
+      </w:pPr>
+      <w:r>
+        <w:rPr>
+          <w:color w:val="4472C4" w:themeColor="accent1"/>
+        </w:rPr>
+        <w:tab/>
+      </w:r>
+      <w:r>
+        <w:rPr>
+          <w:color w:val="4472C4" w:themeColor="accent1"/>
+        </w:rPr>
+        <w:tab/>
+      </w:r>
+      <w:r>
+        <w:rPr>
+          <w:color w:val="4472C4" w:themeColor="accent1"/>
+        </w:rPr>
+        <w:tab/>
+        <w:t>IfThenElse of(Expression * Instruction * Instruction) |</w:t>
+      </w:r>
+    </w:p>
+    <w:p>
+      <w:pPr>
+        <w:spacing w:after="0" w:line="259" w:lineRule="auto"/>
+        <w:ind w:left="0" w:firstLine="0"/>
+        <w:rPr>
+          <w:color w:val="4472C4" w:themeColor="accent1"/>
+        </w:rPr>
+      </w:pPr>
+      <w:r>
+        <w:rPr>
+          <w:color w:val="4472C4" w:themeColor="accent1"/>
+        </w:rPr>
+        <w:t xml:space="preserve">            WhileLoop of(Expression * Instruction) | </w:t>
+      </w:r>
+    </w:p>
+    <w:p>
+      <w:pPr>
+        <w:spacing w:after="0" w:line="259" w:lineRule="auto"/>
+        <w:ind w:left="0" w:firstLine="0"/>
+        <w:rPr>
+          <w:color w:val="4472C4" w:themeColor="accent1"/>
+        </w:rPr>
+      </w:pPr>
+      <w:r>
+        <w:rPr>
+          <w:color w:val="4472C4" w:themeColor="accent1"/>
+        </w:rPr>
+        <w:tab/>
+      </w:r>
+      <w:r>
+        <w:rPr>
+          <w:color w:val="4472C4" w:themeColor="accent1"/>
+        </w:rPr>
+        <w:tab/>
+      </w:r>
+      <w:r>
+        <w:rPr>
+          <w:color w:val="4472C4" w:themeColor="accent1"/>
+        </w:rPr>
+        <w:tab/>
+        <w:t>Seq of Instruction list;</w:t>
+      </w:r>
+    </w:p>
+    <w:p>
+      <w:pPr>
+        <w:spacing w:after="0" w:line="259" w:lineRule="auto"/>
+        <w:ind w:left="0" w:firstLine="0"/>
+        <w:rPr>
+          <w:color w:val="4472C4" w:themeColor="accent1"/>
+        </w:rPr>
+      </w:pPr>
+    </w:p>
+    <w:p>
+      <w:pPr>
+        <w:spacing w:after="0" w:line="259" w:lineRule="auto"/>
+        <w:ind w:left="0" w:firstLine="0"/>
+        <w:rPr>
+          <w:color w:val="4472C4" w:themeColor="accent1"/>
+        </w:rPr>
+      </w:pPr>
+    </w:p>
+    <w:p>
+      <w:pPr>
+        <w:spacing w:after="0" w:line="259" w:lineRule="auto"/>
+        <w:ind w:left="0" w:firstLine="0"/>
+        <w:rPr>
+          <w:color w:val="4472C4" w:themeColor="accent1"/>
+        </w:rPr>
+      </w:pPr>
+      <w:r>
+        <w:rPr>
+          <w:color w:val="4472C4" w:themeColor="accent1"/>
+        </w:rPr>
+        <w:t>datatype Type = TypeName1Bool | TypeName2Int ;</w:t>
+      </w:r>
+    </w:p>
+    <w:p>
+      <w:pPr>
+        <w:spacing w:after="0" w:line="259" w:lineRule="auto"/>
+        <w:ind w:left="0" w:firstLine="0"/>
+        <w:rPr>
+          <w:color w:val="4472C4" w:themeColor="accent1"/>
+        </w:rPr>
+      </w:pPr>
+    </w:p>
+    <w:p>
+      <w:pPr>
+        <w:spacing w:after="0" w:line="259" w:lineRule="auto"/>
+        <w:ind w:left="0" w:firstLine="0"/>
+        <w:rPr>
+          <w:color w:val="4472C4" w:themeColor="accent1"/>
+        </w:rPr>
+      </w:pPr>
+      <w:r>
+        <w:rPr>
+          <w:color w:val="4472C4" w:themeColor="accent1"/>
+        </w:rPr>
+        <w:t>type Declaration = Variable * Type;</w:t>
+      </w:r>
+    </w:p>
+    <w:p>
+      <w:pPr>
+        <w:spacing w:after="0" w:line="259" w:lineRule="auto"/>
+        <w:ind w:left="0" w:firstLine="0"/>
+        <w:rPr>
+          <w:color w:val="4472C4" w:themeColor="accent1"/>
+        </w:rPr>
+      </w:pPr>
+      <w:r>
+        <w:rPr>
+          <w:color w:val="4472C4" w:themeColor="accent1"/>
+        </w:rPr>
+        <w:t xml:space="preserve">type DeclarationList = Declaration list;  </w:t>
+      </w:r>
+    </w:p>
+    <w:p>
+      <w:pPr>
+        <w:spacing w:after="0" w:line="259" w:lineRule="auto"/>
+        <w:ind w:left="0" w:firstLine="0"/>
+        <w:rPr>
+          <w:color w:val="4472C4" w:themeColor="accent1"/>
+        </w:rPr>
+      </w:pPr>
+    </w:p>
+    <w:p>
+      <w:pPr>
+        <w:spacing w:after="0" w:line="259" w:lineRule="auto"/>
+        <w:ind w:left="0" w:firstLine="0"/>
+        <w:rPr>
+          <w:color w:val="4472C4" w:themeColor="accent1"/>
+        </w:rPr>
+      </w:pPr>
+      <w:r>
+        <w:rPr>
+          <w:color w:val="4472C4" w:themeColor="accent1"/>
+        </w:rPr>
+        <w:t>type Program = DeclarationList * Instruction;</w:t>
+      </w:r>
+    </w:p>
+    <w:p>
+      <w:pPr>
+        <w:spacing w:after="0" w:line="259" w:lineRule="auto"/>
+        <w:ind w:left="0" w:firstLine="0"/>
+        <w:rPr>
+          <w:color w:val="4472C4" w:themeColor="accent1"/>
+        </w:rPr>
+      </w:pPr>
+    </w:p>
+    <w:p>
+      <w:pPr>
+        <w:spacing w:after="0" w:line="259" w:lineRule="auto"/>
+        <w:ind w:left="0" w:firstLine="0"/>
+        <w:rPr>
+          <w:color w:val="4472C4" w:themeColor="accent1"/>
+        </w:rPr>
+      </w:pPr>
+      <w:r>
+        <w:rPr>
+          <w:color w:val="4472C4" w:themeColor="accent1"/>
+        </w:rPr>
+        <w:t>(* -------------------</w:t>
+      </w:r>
+    </w:p>
+    <w:p>
+      <w:pPr>
+        <w:spacing w:after="0" w:line="259" w:lineRule="auto"/>
+        <w:ind w:left="0" w:firstLine="0"/>
+        <w:rPr>
+          <w:color w:val="4472C4" w:themeColor="accent1"/>
+        </w:rPr>
+      </w:pPr>
+      <w:r>
+        <w:rPr>
+          <w:color w:val="4472C4" w:themeColor="accent1"/>
+        </w:rPr>
+        <w:t>cpp file</w:t>
+      </w:r>
+    </w:p>
+    <w:p>
+      <w:pPr>
+        <w:spacing w:after="0" w:line="259" w:lineRule="auto"/>
+        <w:ind w:left="0" w:firstLine="0"/>
+        <w:rPr>
+          <w:color w:val="4472C4" w:themeColor="accent1"/>
+        </w:rPr>
+      </w:pPr>
+    </w:p>
+    <w:p>
+      <w:pPr>
+        <w:spacing w:after="0" w:line="259" w:lineRule="auto"/>
+        <w:ind w:left="0" w:firstLine="0"/>
+        <w:rPr>
+          <w:color w:val="4472C4" w:themeColor="accent1"/>
+        </w:rPr>
+      </w:pPr>
+      <w:r>
+        <w:rPr>
+          <w:color w:val="4472C4" w:themeColor="accent1"/>
+        </w:rPr>
+        <w:t>#include &lt;cstdlib&gt;</w:t>
+      </w:r>
+    </w:p>
+    <w:p>
+      <w:pPr>
+        <w:spacing w:after="0" w:line="259" w:lineRule="auto"/>
+        <w:ind w:left="0" w:firstLine="0"/>
+        <w:rPr>
+          <w:color w:val="4472C4" w:themeColor="accent1"/>
+        </w:rPr>
+      </w:pPr>
+      <w:r>
+        <w:rPr>
+          <w:color w:val="4472C4" w:themeColor="accent1"/>
+        </w:rPr>
+        <w:t>#include &lt;iomanip&gt;</w:t>
+      </w:r>
+    </w:p>
+    <w:p>
+      <w:pPr>
+        <w:spacing w:after="0" w:line="259" w:lineRule="auto"/>
+        <w:ind w:left="0" w:firstLine="0"/>
+        <w:rPr>
+          <w:color w:val="4472C4" w:themeColor="accent1"/>
+        </w:rPr>
+      </w:pPr>
+      <w:r>
+        <w:rPr>
+          <w:color w:val="4472C4" w:themeColor="accent1"/>
+        </w:rPr>
+        <w:t>#include &lt;iostream&gt;</w:t>
+      </w:r>
+    </w:p>
+    <w:p>
+      <w:pPr>
+        <w:spacing w:after="0" w:line="259" w:lineRule="auto"/>
+        <w:ind w:left="0" w:firstLine="0"/>
+        <w:rPr>
+          <w:color w:val="4472C4" w:themeColor="accent1"/>
+        </w:rPr>
+      </w:pPr>
+    </w:p>
+    <w:p>
+      <w:pPr>
+        <w:spacing w:after="0" w:line="259" w:lineRule="auto"/>
+        <w:ind w:left="0" w:firstLine="0"/>
+        <w:rPr>
+          <w:color w:val="4472C4" w:themeColor="accent1"/>
+        </w:rPr>
+      </w:pPr>
+      <w:r>
+        <w:rPr>
+          <w:color w:val="4472C4" w:themeColor="accent1"/>
+        </w:rPr>
+        <w:t>int main(){ //int argc, char *argv[]){</w:t>
+      </w:r>
+    </w:p>
+    <w:p>
+      <w:pPr>
+        <w:spacing w:after="0" w:line="259" w:lineRule="auto"/>
+        <w:ind w:left="0" w:firstLine="0"/>
+        <w:rPr>
+          <w:color w:val="4472C4" w:themeColor="accent1"/>
+        </w:rPr>
+      </w:pPr>
+      <w:r>
+        <w:rPr>
+          <w:color w:val="4472C4" w:themeColor="accent1"/>
+        </w:rPr>
+        <w:t xml:space="preserve">     int n;</w:t>
+      </w:r>
+    </w:p>
+    <w:p>
+      <w:pPr>
+        <w:spacing w:after="0" w:line="259" w:lineRule="auto"/>
+        <w:ind w:left="0" w:firstLine="0"/>
+        <w:rPr>
+          <w:color w:val="4472C4" w:themeColor="accent1"/>
+        </w:rPr>
+      </w:pPr>
+      <w:r>
+        <w:rPr>
+          <w:color w:val="4472C4" w:themeColor="accent1"/>
+        </w:rPr>
+        <w:t xml:space="preserve">     int cur;</w:t>
+      </w:r>
+    </w:p>
+    <w:p>
+      <w:pPr>
+        <w:spacing w:after="0" w:line="259" w:lineRule="auto"/>
+        <w:ind w:left="0" w:firstLine="0"/>
+        <w:rPr>
+          <w:color w:val="4472C4" w:themeColor="accent1"/>
+        </w:rPr>
+      </w:pPr>
+      <w:r>
+        <w:rPr>
+          <w:color w:val="4472C4" w:themeColor="accent1"/>
+        </w:rPr>
+        <w:t xml:space="preserve">     int prev1;</w:t>
+      </w:r>
+    </w:p>
+    <w:p>
+      <w:pPr>
+        <w:spacing w:after="0" w:line="259" w:lineRule="auto"/>
+        <w:ind w:left="0" w:firstLine="0"/>
+        <w:rPr>
+          <w:color w:val="4472C4" w:themeColor="accent1"/>
+        </w:rPr>
+      </w:pPr>
+      <w:r>
+        <w:rPr>
+          <w:color w:val="4472C4" w:themeColor="accent1"/>
+        </w:rPr>
+        <w:t xml:space="preserve">     int prev2;</w:t>
+      </w:r>
+    </w:p>
+    <w:p>
+      <w:pPr>
+        <w:spacing w:after="0" w:line="259" w:lineRule="auto"/>
+        <w:ind w:left="0" w:firstLine="0"/>
+        <w:rPr>
+          <w:color w:val="4472C4" w:themeColor="accent1"/>
+        </w:rPr>
+      </w:pPr>
+      <w:r>
+        <w:rPr>
+          <w:color w:val="4472C4" w:themeColor="accent1"/>
+        </w:rPr>
+        <w:t xml:space="preserve">     int i;</w:t>
+      </w:r>
+    </w:p>
+    <w:p>
+      <w:pPr>
+        <w:spacing w:after="0" w:line="259" w:lineRule="auto"/>
+        <w:ind w:left="0" w:firstLine="0"/>
+        <w:rPr>
+          <w:color w:val="4472C4" w:themeColor="accent1"/>
+        </w:rPr>
+      </w:pPr>
+      <w:r>
+        <w:rPr>
+          <w:color w:val="4472C4" w:themeColor="accent1"/>
+        </w:rPr>
+        <w:lastRenderedPageBreak/>
+        <w:t xml:space="preserve">     int answer;</w:t>
+      </w:r>
+    </w:p>
+    <w:p>
+      <w:pPr>
+        <w:spacing w:after="0" w:line="259" w:lineRule="auto"/>
+        <w:ind w:left="0" w:firstLine="0"/>
+        <w:rPr>
+          <w:color w:val="4472C4" w:themeColor="accent1"/>
+        </w:rPr>
+      </w:pPr>
+    </w:p>
+    <w:p>
+      <w:pPr>
+        <w:spacing w:after="0" w:line="259" w:lineRule="auto"/>
+        <w:ind w:left="0" w:firstLine="0"/>
+        <w:rPr>
+          <w:color w:val="4472C4" w:themeColor="accent1"/>
+        </w:rPr>
+      </w:pPr>
+      <w:r>
+        <w:rPr>
+          <w:color w:val="4472C4" w:themeColor="accent1"/>
+        </w:rPr>
+        <w:t xml:space="preserve">     n=15;</w:t>
+      </w:r>
+    </w:p>
+    <w:p>
+      <w:pPr>
+        <w:spacing w:after="0" w:line="259" w:lineRule="auto"/>
+        <w:ind w:left="0" w:firstLine="0"/>
+        <w:rPr>
+          <w:color w:val="4472C4" w:themeColor="accent1"/>
+        </w:rPr>
+      </w:pPr>
+    </w:p>
+    <w:p>
+      <w:pPr>
+        <w:spacing w:after="0" w:line="259" w:lineRule="auto"/>
+        <w:ind w:left="0" w:firstLine="0"/>
+        <w:rPr>
+          <w:color w:val="4472C4" w:themeColor="accent1"/>
+        </w:rPr>
+      </w:pPr>
+      <w:r>
+        <w:rPr>
+          <w:color w:val="4472C4" w:themeColor="accent1"/>
+        </w:rPr>
+        <w:t xml:space="preserve">     if(n == 0){</w:t>
+      </w:r>
+    </w:p>
+    <w:p>
+      <w:pPr>
+        <w:spacing w:after="0" w:line="259" w:lineRule="auto"/>
+        <w:ind w:left="0" w:firstLine="0"/>
+        <w:rPr>
+          <w:color w:val="4472C4" w:themeColor="accent1"/>
+        </w:rPr>
+      </w:pPr>
+      <w:r>
+        <w:rPr>
+          <w:color w:val="4472C4" w:themeColor="accent1"/>
+        </w:rPr>
+        <w:t xml:space="preserve">          answer =2;</w:t>
+      </w:r>
+    </w:p>
+    <w:p>
+      <w:pPr>
+        <w:spacing w:after="0" w:line="259" w:lineRule="auto"/>
+        <w:ind w:left="0" w:firstLine="0"/>
+        <w:rPr>
+          <w:color w:val="4472C4" w:themeColor="accent1"/>
+        </w:rPr>
+      </w:pPr>
+      <w:r>
+        <w:rPr>
+          <w:color w:val="4472C4" w:themeColor="accent1"/>
+        </w:rPr>
+        <w:t xml:space="preserve">     }else{</w:t>
+      </w:r>
+    </w:p>
+    <w:p>
+      <w:pPr>
+        <w:spacing w:after="0" w:line="259" w:lineRule="auto"/>
+        <w:ind w:left="0" w:firstLine="0"/>
+        <w:rPr>
+          <w:color w:val="4472C4" w:themeColor="accent1"/>
+        </w:rPr>
+      </w:pPr>
+      <w:r>
+        <w:rPr>
+          <w:color w:val="4472C4" w:themeColor="accent1"/>
+        </w:rPr>
+        <w:t xml:space="preserve">          i=1;</w:t>
+      </w:r>
+    </w:p>
+    <w:p>
+      <w:pPr>
+        <w:spacing w:after="0" w:line="259" w:lineRule="auto"/>
+        <w:ind w:left="0" w:firstLine="0"/>
+        <w:rPr>
+          <w:color w:val="4472C4" w:themeColor="accent1"/>
+        </w:rPr>
+      </w:pPr>
+      <w:r>
+        <w:rPr>
+          <w:color w:val="4472C4" w:themeColor="accent1"/>
+        </w:rPr>
+        <w:t xml:space="preserve">          if(n ==1){</w:t>
+      </w:r>
+    </w:p>
+    <w:p>
+      <w:pPr>
+        <w:spacing w:after="0" w:line="259" w:lineRule="auto"/>
+        <w:ind w:left="0" w:firstLine="0"/>
+        <w:rPr>
+          <w:color w:val="4472C4" w:themeColor="accent1"/>
+        </w:rPr>
+      </w:pPr>
+      <w:r>
+        <w:rPr>
+          <w:color w:val="4472C4" w:themeColor="accent1"/>
+        </w:rPr>
+        <w:t xml:space="preserve">               answer=1;</w:t>
+      </w:r>
+    </w:p>
+    <w:p>
+      <w:pPr>
+        <w:spacing w:after="0" w:line="259" w:lineRule="auto"/>
+        <w:ind w:left="0" w:firstLine="0"/>
+        <w:rPr>
+          <w:color w:val="4472C4" w:themeColor="accent1"/>
+        </w:rPr>
+      </w:pPr>
+      <w:r>
+        <w:rPr>
+          <w:color w:val="4472C4" w:themeColor="accent1"/>
+        </w:rPr>
+        <w:t xml:space="preserve">          }else{</w:t>
+      </w:r>
+    </w:p>
+    <w:p>
+      <w:pPr>
+        <w:spacing w:after="0" w:line="259" w:lineRule="auto"/>
+        <w:ind w:left="0" w:firstLine="0"/>
+        <w:rPr>
+          <w:color w:val="4472C4" w:themeColor="accent1"/>
+        </w:rPr>
+      </w:pPr>
+      <w:r>
+        <w:rPr>
+          <w:color w:val="4472C4" w:themeColor="accent1"/>
+        </w:rPr>
+        <w:t xml:space="preserve">               prev2 =2;</w:t>
+      </w:r>
+    </w:p>
+    <w:p>
+      <w:pPr>
+        <w:spacing w:after="0" w:line="259" w:lineRule="auto"/>
+        <w:ind w:left="0" w:firstLine="0"/>
+        <w:rPr>
+          <w:color w:val="4472C4" w:themeColor="accent1"/>
+        </w:rPr>
+      </w:pPr>
+      <w:r>
+        <w:rPr>
+          <w:color w:val="4472C4" w:themeColor="accent1"/>
+        </w:rPr>
+        <w:t xml:space="preserve">               prev1 =1;</w:t>
+      </w:r>
+    </w:p>
+    <w:p>
+      <w:pPr>
+        <w:spacing w:after="0" w:line="259" w:lineRule="auto"/>
+        <w:ind w:left="0" w:firstLine="0"/>
+        <w:rPr>
+          <w:color w:val="4472C4" w:themeColor="accent1"/>
+        </w:rPr>
+      </w:pPr>
+      <w:r>
+        <w:rPr>
+          <w:color w:val="4472C4" w:themeColor="accent1"/>
+        </w:rPr>
+        <w:t xml:space="preserve">               while (i &lt; n){</w:t>
+      </w:r>
+    </w:p>
+    <w:p>
+      <w:pPr>
+        <w:spacing w:after="0" w:line="259" w:lineRule="auto"/>
+        <w:ind w:left="0" w:firstLine="0"/>
+        <w:rPr>
+          <w:color w:val="4472C4" w:themeColor="accent1"/>
+        </w:rPr>
+      </w:pPr>
+      <w:r>
+        <w:rPr>
+          <w:color w:val="4472C4" w:themeColor="accent1"/>
+        </w:rPr>
+        <w:t xml:space="preserve">                    i++; // i = i +1;</w:t>
+      </w:r>
+    </w:p>
+    <w:p>
+      <w:pPr>
+        <w:spacing w:after="0" w:line="259" w:lineRule="auto"/>
+        <w:ind w:left="0" w:firstLine="0"/>
+        <w:rPr>
+          <w:color w:val="4472C4" w:themeColor="accent1"/>
+        </w:rPr>
+      </w:pPr>
+      <w:r>
+        <w:rPr>
+          <w:color w:val="4472C4" w:themeColor="accent1"/>
+        </w:rPr>
+        <w:t xml:space="preserve">                    cur = prev1 + prev2;</w:t>
+      </w:r>
+    </w:p>
+    <w:p>
+      <w:pPr>
+        <w:spacing w:after="0" w:line="259" w:lineRule="auto"/>
+        <w:ind w:left="0" w:firstLine="0"/>
+        <w:rPr>
+          <w:color w:val="4472C4" w:themeColor="accent1"/>
+        </w:rPr>
+      </w:pPr>
+      <w:r>
+        <w:rPr>
+          <w:color w:val="4472C4" w:themeColor="accent1"/>
+        </w:rPr>
+        <w:t xml:space="preserve">                    prev2 = prev1;</w:t>
+      </w:r>
+    </w:p>
+    <w:p>
+      <w:pPr>
+        <w:spacing w:after="0" w:line="259" w:lineRule="auto"/>
+        <w:ind w:left="0" w:firstLine="0"/>
+        <w:rPr>
+          <w:color w:val="4472C4" w:themeColor="accent1"/>
+        </w:rPr>
+      </w:pPr>
+      <w:r>
+        <w:rPr>
+          <w:color w:val="4472C4" w:themeColor="accent1"/>
+        </w:rPr>
+        <w:t xml:space="preserve">                    prev1 = cur;</w:t>
+      </w:r>
+    </w:p>
+    <w:p>
+      <w:pPr>
+        <w:spacing w:after="0" w:line="259" w:lineRule="auto"/>
+        <w:ind w:left="0" w:firstLine="0"/>
+        <w:rPr>
+          <w:color w:val="4472C4" w:themeColor="accent1"/>
+        </w:rPr>
+      </w:pPr>
+      <w:r>
+        <w:rPr>
+          <w:color w:val="4472C4" w:themeColor="accent1"/>
+        </w:rPr>
+        <w:t xml:space="preserve">               }</w:t>
+      </w:r>
+    </w:p>
+    <w:p>
+      <w:pPr>
+        <w:spacing w:after="0" w:line="259" w:lineRule="auto"/>
+        <w:ind w:left="0" w:firstLine="0"/>
+        <w:rPr>
+          <w:color w:val="4472C4" w:themeColor="accent1"/>
+        </w:rPr>
+      </w:pPr>
+      <w:r>
+        <w:rPr>
+          <w:color w:val="4472C4" w:themeColor="accent1"/>
+        </w:rPr>
+        <w:t xml:space="preserve">               answer = cur;</w:t>
+      </w:r>
+    </w:p>
+    <w:p>
+      <w:pPr>
+        <w:spacing w:after="0" w:line="259" w:lineRule="auto"/>
+        <w:ind w:left="0" w:firstLine="0"/>
+        <w:rPr>
+          <w:color w:val="4472C4" w:themeColor="accent1"/>
+        </w:rPr>
+      </w:pPr>
+      <w:r>
+        <w:rPr>
+          <w:color w:val="4472C4" w:themeColor="accent1"/>
+        </w:rPr>
+        <w:t xml:space="preserve">          }</w:t>
+      </w:r>
+    </w:p>
+    <w:p>
+      <w:pPr>
+        <w:spacing w:after="0" w:line="259" w:lineRule="auto"/>
+        <w:ind w:left="0" w:firstLine="0"/>
+        <w:rPr>
+          <w:color w:val="4472C4" w:themeColor="accent1"/>
+        </w:rPr>
+      </w:pPr>
+      <w:r>
+        <w:rPr>
+          <w:color w:val="4472C4" w:themeColor="accent1"/>
+        </w:rPr>
+        <w:t xml:space="preserve">     }</w:t>
+      </w:r>
+    </w:p>
+    <w:p>
+      <w:pPr>
+        <w:spacing w:after="0" w:line="259" w:lineRule="auto"/>
+        <w:ind w:left="0" w:firstLine="0"/>
+        <w:rPr>
+          <w:color w:val="4472C4" w:themeColor="accent1"/>
+        </w:rPr>
+      </w:pPr>
+      <w:r>
+        <w:rPr>
+          <w:color w:val="4472C4" w:themeColor="accent1"/>
+        </w:rPr>
+        <w:t xml:space="preserve">     std::cout &lt;&lt; "Answer: " &lt;&lt; answer &lt;&lt; std::endl;</w:t>
+      </w:r>
+    </w:p>
+    <w:p>
+      <w:pPr>
+        <w:spacing w:after="0" w:line="259" w:lineRule="auto"/>
+        <w:ind w:left="0" w:firstLine="0"/>
+        <w:rPr>
+          <w:color w:val="4472C4" w:themeColor="accent1"/>
+        </w:rPr>
+      </w:pPr>
+      <w:r>
+        <w:rPr>
+          <w:color w:val="4472C4" w:themeColor="accent1"/>
+        </w:rPr>
+        <w:t xml:space="preserve">     return 0;</w:t>
+      </w:r>
+    </w:p>
+    <w:p>
+      <w:pPr>
+        <w:spacing w:after="0" w:line="259" w:lineRule="auto"/>
+        <w:ind w:left="0" w:firstLine="0"/>
+        <w:rPr>
+          <w:color w:val="4472C4" w:themeColor="accent1"/>
+        </w:rPr>
+      </w:pPr>
+      <w:r>
+        <w:rPr>
+          <w:color w:val="4472C4" w:themeColor="accent1"/>
+        </w:rPr>
+        <w:t>}</w:t>
+      </w:r>
+    </w:p>
+    <w:p>
+      <w:pPr>
+        <w:spacing w:after="0" w:line="259" w:lineRule="auto"/>
+        <w:ind w:left="0" w:firstLine="0"/>
+        <w:rPr>
+          <w:color w:val="4472C4" w:themeColor="accent1"/>
+        </w:rPr>
+      </w:pPr>
+    </w:p>
+    <w:p>
+      <w:pPr>
+        <w:spacing w:after="0" w:line="259" w:lineRule="auto"/>
+        <w:ind w:left="0" w:firstLine="0"/>
+        <w:rPr>
+          <w:color w:val="4472C4" w:themeColor="accent1"/>
+        </w:rPr>
+      </w:pPr>
+      <w:r>
+        <w:rPr>
+          <w:color w:val="4472C4" w:themeColor="accent1"/>
+        </w:rPr>
+        <w:t>---------------------------*)</w:t>
+      </w:r>
+    </w:p>
+    <w:p>
+      <w:pPr>
+        <w:spacing w:after="0" w:line="259" w:lineRule="auto"/>
+        <w:ind w:left="0" w:firstLine="0"/>
+      </w:pPr>
+    </w:p>
+    <w:p>
+      <w:pPr>
+        <w:spacing w:after="0" w:line="259" w:lineRule="auto"/>
+        <w:ind w:left="0" w:firstLine="0"/>
+      </w:pPr>
+    </w:p>
+    <w:p>
+      <w:pPr>
+        <w:spacing w:after="0" w:line="259" w:lineRule="auto"/>
+        <w:ind w:left="0" w:firstLine="0"/>
+        <w:rPr>
+          <w:color w:val="ED7D31" w:themeColor="accent2"/>
+        </w:rPr>
+      </w:pPr>
+      <w:r>
+        <w:rPr>
+          <w:color w:val="ED7D31" w:themeColor="accent2"/>
+        </w:rPr>
+        <w:t>Below is Sec1Proj1Team1Step1Result.txt</w:t>
+      </w:r>
+    </w:p>
+    <w:p>
+      <w:pPr>
+        <w:spacing w:after="0" w:line="259" w:lineRule="auto"/>
+        <w:ind w:left="0" w:firstLine="0"/>
+        <w:rPr>
+          <w:color w:val="ED7D31" w:themeColor="accent2"/>
+        </w:rPr>
+      </w:pPr>
+      <w:r>
+        <w:rPr>
+          <w:color w:val="ED7D31" w:themeColor="accent2"/>
+        </w:rPr>
+        <w:t>Standard ML of New Jersey [Version 110.99.8; 32-bit; April 25, 2025]</w:t>
+      </w:r>
+    </w:p>
+    <w:p>
+      <w:pPr>
+        <w:spacing w:after="0" w:line="259" w:lineRule="auto"/>
+        <w:ind w:left="0" w:firstLine="0"/>
+        <w:rPr>
+          <w:color w:val="ED7D31" w:themeColor="accent2"/>
+        </w:rPr>
+      </w:pPr>
+      <w:r>
+        <w:rPr>
+          <w:color w:val="ED7D31" w:themeColor="accent2"/>
+        </w:rPr>
+        <w:t>- type Integer_Constant = int</w:t>
+      </w:r>
+    </w:p>
+    <w:p>
+      <w:pPr>
+        <w:spacing w:after="0" w:line="259" w:lineRule="auto"/>
+        <w:ind w:left="0" w:firstLine="0"/>
+        <w:rPr>
+          <w:color w:val="ED7D31" w:themeColor="accent2"/>
+        </w:rPr>
+      </w:pPr>
+      <w:r>
+        <w:rPr>
+          <w:color w:val="ED7D31" w:themeColor="accent2"/>
+        </w:rPr>
+        <w:t>type Boolean_Constant = bool</w:t>
+      </w:r>
+    </w:p>
+    <w:p>
+      <w:pPr>
+        <w:spacing w:after="0" w:line="259" w:lineRule="auto"/>
+        <w:ind w:left="0" w:firstLine="0"/>
+        <w:rPr>
+          <w:color w:val="ED7D31" w:themeColor="accent2"/>
+        </w:rPr>
+      </w:pPr>
+      <w:r>
+        <w:rPr>
+          <w:color w:val="ED7D31" w:themeColor="accent2"/>
+        </w:rPr>
+        <w:t>datatype Variable = S of string</w:t>
+      </w:r>
+    </w:p>
+    <w:p>
+      <w:pPr>
+        <w:spacing w:after="0" w:line="259" w:lineRule="auto"/>
+        <w:ind w:left="0" w:firstLine="0"/>
+        <w:rPr>
+          <w:color w:val="ED7D31" w:themeColor="accent2"/>
+        </w:rPr>
+      </w:pPr>
+      <w:r>
+        <w:rPr>
+          <w:color w:val="ED7D31" w:themeColor="accent2"/>
+        </w:rPr>
+        <w:t>datatype Arithmatic_Op = Div | Minus | Plus | Times</w:t>
+      </w:r>
+    </w:p>
+    <w:p>
+      <w:pPr>
+        <w:spacing w:after="0" w:line="259" w:lineRule="auto"/>
+        <w:ind w:left="0" w:firstLine="0"/>
+        <w:rPr>
+          <w:color w:val="ED7D31" w:themeColor="accent2"/>
+        </w:rPr>
+      </w:pPr>
+      <w:r>
+        <w:rPr>
+          <w:color w:val="ED7D31" w:themeColor="accent2"/>
+        </w:rPr>
+        <w:t>datatype Relational_Op = Eq | Ge | Gt | Le | Lt | Ne</w:t>
+      </w:r>
+    </w:p>
+    <w:p>
+      <w:pPr>
+        <w:spacing w:after="0" w:line="259" w:lineRule="auto"/>
+        <w:ind w:left="0" w:firstLine="0"/>
+        <w:rPr>
+          <w:color w:val="ED7D31" w:themeColor="accent2"/>
+        </w:rPr>
+      </w:pPr>
+      <w:r>
+        <w:rPr>
+          <w:color w:val="ED7D31" w:themeColor="accent2"/>
+        </w:rPr>
+        <w:t>datatype Boolean_Op = And | Or</w:t>
+      </w:r>
+    </w:p>
+    <w:p>
+      <w:pPr>
+        <w:spacing w:after="0" w:line="259" w:lineRule="auto"/>
+        <w:ind w:left="0" w:firstLine="0"/>
+        <w:rPr>
+          <w:color w:val="ED7D31" w:themeColor="accent2"/>
+        </w:rPr>
+      </w:pPr>
+      <w:r>
+        <w:rPr>
+          <w:color w:val="ED7D31" w:themeColor="accent2"/>
+        </w:rPr>
+        <w:t>datatype Operator</w:t>
+      </w:r>
+    </w:p>
+    <w:p>
+      <w:pPr>
+        <w:spacing w:after="0" w:line="259" w:lineRule="auto"/>
+        <w:ind w:left="0" w:firstLine="0"/>
+        <w:rPr>
+          <w:color w:val="ED7D31" w:themeColor="accent2"/>
+        </w:rPr>
+      </w:pPr>
+      <w:r>
+        <w:rPr>
+          <w:color w:val="ED7D31" w:themeColor="accent2"/>
+        </w:rPr>
+        <w:t xml:space="preserve">  = AOp of Arithmatic_Op</w:t>
+      </w:r>
+    </w:p>
+    <w:p>
+      <w:pPr>
+        <w:spacing w:after="0" w:line="259" w:lineRule="auto"/>
+        <w:ind w:left="0" w:firstLine="0"/>
+        <w:rPr>
+          <w:color w:val="ED7D31" w:themeColor="accent2"/>
+        </w:rPr>
+      </w:pPr>
+      <w:r>
+        <w:rPr>
+          <w:color w:val="ED7D31" w:themeColor="accent2"/>
+        </w:rPr>
+        <w:t xml:space="preserve">  | BOp of Boolean_Op</w:t>
+      </w:r>
+    </w:p>
+    <w:p>
+      <w:pPr>
+        <w:spacing w:after="0" w:line="259" w:lineRule="auto"/>
+        <w:ind w:left="0" w:firstLine="0"/>
+        <w:rPr>
+          <w:color w:val="ED7D31" w:themeColor="accent2"/>
+        </w:rPr>
+      </w:pPr>
+      <w:r>
+        <w:rPr>
+          <w:color w:val="ED7D31" w:themeColor="accent2"/>
+        </w:rPr>
+        <w:t xml:space="preserve">  | ROp of Relational_Op</w:t>
+      </w:r>
+    </w:p>
+    <w:p>
+      <w:pPr>
+        <w:spacing w:after="0" w:line="259" w:lineRule="auto"/>
+        <w:ind w:left="0" w:firstLine="0"/>
+        <w:rPr>
+          <w:color w:val="ED7D31" w:themeColor="accent2"/>
+        </w:rPr>
+      </w:pPr>
+      <w:r>
+        <w:rPr>
+          <w:color w:val="ED7D31" w:themeColor="accent2"/>
+        </w:rPr>
+        <w:t>datatype Expression</w:t>
+      </w:r>
+    </w:p>
+    <w:p>
+      <w:pPr>
+        <w:spacing w:after="0" w:line="259" w:lineRule="auto"/>
+        <w:ind w:left="0" w:firstLine="0"/>
+        <w:rPr>
+          <w:color w:val="ED7D31" w:themeColor="accent2"/>
+        </w:rPr>
+      </w:pPr>
+      <w:r>
+        <w:rPr>
+          <w:color w:val="ED7D31" w:themeColor="accent2"/>
+        </w:rPr>
+        <w:t xml:space="preserve">  = BC of bool</w:t>
+      </w:r>
+    </w:p>
+    <w:p>
+      <w:pPr>
+        <w:spacing w:after="0" w:line="259" w:lineRule="auto"/>
+        <w:ind w:left="0" w:firstLine="0"/>
+        <w:rPr>
+          <w:color w:val="ED7D31" w:themeColor="accent2"/>
+        </w:rPr>
+      </w:pPr>
+      <w:r>
+        <w:rPr>
+          <w:color w:val="ED7D31" w:themeColor="accent2"/>
+        </w:rPr>
+        <w:lastRenderedPageBreak/>
+        <w:t xml:space="preserve">  | EEO of Expression * Expression * Operator</w:t>
+      </w:r>
+    </w:p>
+    <w:p>
+      <w:pPr>
+        <w:spacing w:after="0" w:line="259" w:lineRule="auto"/>
+        <w:ind w:left="0" w:firstLine="0"/>
+        <w:rPr>
+          <w:color w:val="ED7D31" w:themeColor="accent2"/>
+        </w:rPr>
+      </w:pPr>
+      <w:r>
+        <w:rPr>
+          <w:color w:val="ED7D31" w:themeColor="accent2"/>
+        </w:rPr>
+        <w:t xml:space="preserve">  | IC of int</w:t>
+      </w:r>
+    </w:p>
+    <w:p>
+      <w:pPr>
+        <w:spacing w:after="0" w:line="259" w:lineRule="auto"/>
+        <w:ind w:left="0" w:firstLine="0"/>
+        <w:rPr>
+          <w:color w:val="ED7D31" w:themeColor="accent2"/>
+        </w:rPr>
+      </w:pPr>
+      <w:r>
+        <w:rPr>
+          <w:color w:val="ED7D31" w:themeColor="accent2"/>
+        </w:rPr>
+        <w:t xml:space="preserve">  | Var of Variable</w:t>
+      </w:r>
+    </w:p>
+    <w:p>
+      <w:pPr>
+        <w:spacing w:after="0" w:line="259" w:lineRule="auto"/>
+        <w:ind w:left="0" w:firstLine="0"/>
+        <w:rPr>
+          <w:color w:val="ED7D31" w:themeColor="accent2"/>
+        </w:rPr>
+      </w:pPr>
+      <w:r>
+        <w:rPr>
+          <w:color w:val="ED7D31" w:themeColor="accent2"/>
+        </w:rPr>
+        <w:t>datatype Instruction</w:t>
+      </w:r>
+    </w:p>
+    <w:p>
+      <w:pPr>
+        <w:spacing w:after="0" w:line="259" w:lineRule="auto"/>
+        <w:ind w:left="0" w:firstLine="0"/>
+        <w:rPr>
+          <w:color w:val="ED7D31" w:themeColor="accent2"/>
+        </w:rPr>
+      </w:pPr>
+      <w:r>
+        <w:rPr>
+          <w:color w:val="ED7D31" w:themeColor="accent2"/>
+        </w:rPr>
+        <w:t xml:space="preserve">  = IfThenElse of Expression * Instruction * Instruction</w:t>
+      </w:r>
+    </w:p>
+    <w:p>
+      <w:pPr>
+        <w:spacing w:after="0" w:line="259" w:lineRule="auto"/>
+        <w:ind w:left="0" w:firstLine="0"/>
+        <w:rPr>
+          <w:color w:val="ED7D31" w:themeColor="accent2"/>
+        </w:rPr>
+      </w:pPr>
+      <w:r>
+        <w:rPr>
+          <w:color w:val="ED7D31" w:themeColor="accent2"/>
+        </w:rPr>
+        <w:t xml:space="preserve">  | Seq of Instruction list</w:t>
+      </w:r>
+    </w:p>
+    <w:p>
+      <w:pPr>
+        <w:spacing w:after="0" w:line="259" w:lineRule="auto"/>
+        <w:ind w:left="0" w:firstLine="0"/>
+        <w:rPr>
+          <w:color w:val="ED7D31" w:themeColor="accent2"/>
+        </w:rPr>
+      </w:pPr>
+      <w:r>
+        <w:rPr>
+          <w:color w:val="ED7D31" w:themeColor="accent2"/>
+        </w:rPr>
+        <w:t xml:space="preserve">  | Skip</w:t>
+      </w:r>
+    </w:p>
+    <w:p>
+      <w:pPr>
+        <w:spacing w:after="0" w:line="259" w:lineRule="auto"/>
+        <w:ind w:left="0" w:firstLine="0"/>
+        <w:rPr>
+          <w:color w:val="ED7D31" w:themeColor="accent2"/>
+        </w:rPr>
+      </w:pPr>
+      <w:r>
+        <w:rPr>
+          <w:color w:val="ED7D31" w:themeColor="accent2"/>
+        </w:rPr>
+        <w:t xml:space="preserve">  | VE of Variable * Expression</w:t>
+      </w:r>
+    </w:p>
+    <w:p>
+      <w:pPr>
+        <w:spacing w:after="0" w:line="259" w:lineRule="auto"/>
+        <w:ind w:left="0" w:firstLine="0"/>
+        <w:rPr>
+          <w:color w:val="ED7D31" w:themeColor="accent2"/>
+        </w:rPr>
+      </w:pPr>
+      <w:r>
+        <w:rPr>
+          <w:color w:val="ED7D31" w:themeColor="accent2"/>
+        </w:rPr>
+        <w:t xml:space="preserve">  | WhileLoop of Expression * Instruction</w:t>
+      </w:r>
+    </w:p>
+    <w:p>
+      <w:pPr>
+        <w:spacing w:after="0" w:line="259" w:lineRule="auto"/>
+        <w:ind w:left="0" w:firstLine="0"/>
+        <w:rPr>
+          <w:color w:val="ED7D31" w:themeColor="accent2"/>
+        </w:rPr>
+      </w:pPr>
+      <w:r>
+        <w:rPr>
+          <w:color w:val="ED7D31" w:themeColor="accent2"/>
+        </w:rPr>
+        <w:t>datatype Type = TypeName1Bool | TypeName2Int</w:t>
+      </w:r>
+    </w:p>
+    <w:p>
+      <w:pPr>
+        <w:spacing w:after="0" w:line="259" w:lineRule="auto"/>
+        <w:ind w:left="0" w:firstLine="0"/>
+        <w:rPr>
+          <w:color w:val="ED7D31" w:themeColor="accent2"/>
+        </w:rPr>
+      </w:pPr>
+      <w:r>
+        <w:rPr>
+          <w:color w:val="ED7D31" w:themeColor="accent2"/>
+        </w:rPr>
+        <w:t>type Declaration = Variable * Type</w:t>
+      </w:r>
+    </w:p>
+    <w:p>
+      <w:pPr>
+        <w:spacing w:after="0" w:line="259" w:lineRule="auto"/>
+        <w:ind w:left="0" w:firstLine="0"/>
+        <w:rPr>
+          <w:color w:val="ED7D31" w:themeColor="accent2"/>
+        </w:rPr>
+      </w:pPr>
+      <w:r>
+        <w:rPr>
+          <w:color w:val="ED7D31" w:themeColor="accent2"/>
+        </w:rPr>
+        <w:t>type DeclarationList = Declaration list</w:t>
+      </w:r>
+    </w:p>
+    <w:p>
+      <w:pPr>
+        <w:spacing w:after="0" w:line="259" w:lineRule="auto"/>
+        <w:ind w:left="0" w:firstLine="0"/>
+        <w:rPr>
+          <w:color w:val="ED7D31" w:themeColor="accent2"/>
+        </w:rPr>
+      </w:pPr>
+      <w:r>
+        <w:rPr>
+          <w:color w:val="ED7D31" w:themeColor="accent2"/>
+        </w:rPr>
+        <w:t>type Program = DeclarationList * Instruction</w:t>
+      </w:r>
+    </w:p>
+    <w:p>
+      <w:pPr>
+        <w:spacing w:after="0" w:line="259" w:lineRule="auto"/>
+        <w:ind w:left="0" w:firstLine="0"/>
+        <w:rPr>
+          <w:color w:val="ED7D31" w:themeColor="accent2"/>
+        </w:rPr>
+      </w:pPr>
     </w:p>
     <w:sectPr>
       <w:footerReference w:type="even" r:id="rId7"/>

</xml_diff>

<commit_message>
error whole can't be complete because ml is not finished, so result is not finished, so clear up whole file
</commit_message>
<xml_diff>
--- a/Project_1/Sec1Proj1Team1Step1Whole.docx
+++ b/Project_1/Sec1Proj1Team1Step1Whole.docx
@@ -8,12 +8,21 @@
         <w:ind w:left="0" w:right="9" w:firstLine="0"/>
         <w:jc w:val="center"/>
       </w:pPr>
+      <w:proofErr w:type="spellStart"/>
       <w:r>
         <w:rPr>
           <w:b/>
           <w:sz w:val="32"/>
         </w:rPr>
-        <w:t>CSc 201: Programming Language Principles</w:t>
+        <w:t>CSc</w:t>
+      </w:r>
+      <w:proofErr w:type="spellEnd"/>
+      <w:r>
+        <w:rPr>
+          <w:b/>
+          <w:sz w:val="32"/>
+        </w:rPr>
+        <w:t xml:space="preserve"> 201: Programming Language Principles</w:t>
       </w:r>
       <w:r>
         <w:rPr>
@@ -161,7 +170,20 @@
           <w:color w:val="4472C4" w:themeColor="accent1"/>
         </w:rPr>
         <w:tab/>
-        <w:t>Niravkumar Tandel (nickname: Nirav)</w:t>
+      </w:r>
+      <w:proofErr w:type="spellStart"/>
+      <w:r>
+        <w:rPr>
+          <w:color w:val="4472C4" w:themeColor="accent1"/>
+        </w:rPr>
+        <w:t>Niravkumar</w:t>
+      </w:r>
+      <w:proofErr w:type="spellEnd"/>
+      <w:r>
+        <w:rPr>
+          <w:color w:val="4472C4" w:themeColor="accent1"/>
+        </w:rPr>
+        <w:t xml:space="preserve"> Tandel (nickname: Nirav)</w:t>
       </w:r>
     </w:p>
     <w:p>
@@ -434,7 +456,9 @@
         <w:spacing w:after="0" w:line="259" w:lineRule="auto"/>
         <w:ind w:left="0" w:firstLine="0"/>
         <w:rPr>
-          <w:color w:val="4472C4" w:themeColor="accent1"/>
+          <w:color w:val="auto"/>
+          <w:sz w:val="28"/>
+          <w:szCs w:val="28"/>
         </w:rPr>
       </w:pPr>
     </w:p>
@@ -443,12 +467,16 @@
         <w:spacing w:after="0" w:line="259" w:lineRule="auto"/>
         <w:ind w:left="0" w:firstLine="0"/>
         <w:rPr>
-          <w:color w:val="4472C4" w:themeColor="accent1"/>
-        </w:rPr>
-      </w:pPr>
-      <w:r>
-        <w:rPr>
-          <w:color w:val="4472C4" w:themeColor="accent1"/>
+          <w:color w:val="auto"/>
+          <w:sz w:val="28"/>
+          <w:szCs w:val="28"/>
+        </w:rPr>
+      </w:pPr>
+      <w:r>
+        <w:rPr>
+          <w:color w:val="auto"/>
+          <w:sz w:val="28"/>
+          <w:szCs w:val="28"/>
         </w:rPr>
         <w:t>Below is Sec1Proj1Team1Step1.ml</w:t>
       </w:r>
@@ -461,49 +489,30 @@
           <w:color w:val="4472C4" w:themeColor="accent1"/>
         </w:rPr>
       </w:pPr>
-      <w:r>
-        <w:rPr>
-          <w:color w:val="4472C4" w:themeColor="accent1"/>
-        </w:rPr>
-        <w:t xml:space="preserve"> </w:t>
-      </w:r>
-      <w:r>
-        <w:rPr>
-          <w:color w:val="4472C4" w:themeColor="accent1"/>
-        </w:rPr>
-        <w:t>(* CSC201, Section 1, TEAM 1, John Spaugh,</w:t>
-      </w:r>
     </w:p>
     <w:p>
       <w:pPr>
         <w:spacing w:after="0" w:line="259" w:lineRule="auto"/>
         <w:ind w:left="0" w:firstLine="0"/>
-        <w:rPr>
-          <w:color w:val="4472C4" w:themeColor="accent1"/>
-        </w:rPr>
-      </w:pPr>
-      <w:r>
-        <w:rPr>
-          <w:color w:val="4472C4" w:themeColor="accent1"/>
-        </w:rPr>
-        <w:tab/>
-        <w:t>Taro Kumagai,</w:t>
-      </w:r>
+      </w:pPr>
     </w:p>
     <w:p>
       <w:pPr>
         <w:spacing w:after="0" w:line="259" w:lineRule="auto"/>
         <w:ind w:left="0" w:firstLine="0"/>
         <w:rPr>
-          <w:color w:val="4472C4" w:themeColor="accent1"/>
-        </w:rPr>
-      </w:pPr>
-      <w:r>
-        <w:rPr>
-          <w:color w:val="4472C4" w:themeColor="accent1"/>
-        </w:rPr>
-        <w:tab/>
-        <w:t>Niravkumar Tandel *)</w:t>
+          <w:color w:val="auto"/>
+          <w:sz w:val="32"/>
+          <w:szCs w:val="32"/>
+        </w:rPr>
+      </w:pPr>
+      <w:r>
+        <w:rPr>
+          <w:color w:val="auto"/>
+          <w:sz w:val="32"/>
+          <w:szCs w:val="32"/>
+        </w:rPr>
+        <w:t>Below is Sec1Proj1Team1Step1Result.txt</w:t>
       </w:r>
     </w:p>
     <w:p>
@@ -511,1496 +520,9 @@
         <w:spacing w:after="0" w:line="259" w:lineRule="auto"/>
         <w:ind w:left="0" w:firstLine="0"/>
         <w:rPr>
-          <w:color w:val="4472C4" w:themeColor="accent1"/>
-        </w:rPr>
-      </w:pPr>
-    </w:p>
-    <w:p>
-      <w:pPr>
-        <w:spacing w:after="0" w:line="259" w:lineRule="auto"/>
-        <w:ind w:left="0" w:firstLine="0"/>
-        <w:rPr>
-          <w:color w:val="4472C4" w:themeColor="accent1"/>
-        </w:rPr>
-      </w:pPr>
-      <w:r>
-        <w:rPr>
-          <w:color w:val="4472C4" w:themeColor="accent1"/>
-        </w:rPr>
-        <w:t>(*---- Sec1Proj1Team1Step1 ----------------------*)</w:t>
-      </w:r>
-    </w:p>
-    <w:p>
-      <w:pPr>
-        <w:spacing w:after="0" w:line="259" w:lineRule="auto"/>
-        <w:ind w:left="0" w:firstLine="0"/>
-        <w:rPr>
-          <w:color w:val="4472C4" w:themeColor="accent1"/>
-        </w:rPr>
-      </w:pPr>
-      <w:r>
-        <w:rPr>
-          <w:color w:val="4472C4" w:themeColor="accent1"/>
-        </w:rPr>
-        <w:t>(* Abastract Grammar of a Graal-like Language in BNF for Project *)</w:t>
-      </w:r>
-    </w:p>
-    <w:p>
-      <w:pPr>
-        <w:spacing w:after="0" w:line="259" w:lineRule="auto"/>
-        <w:ind w:left="0" w:firstLine="0"/>
-        <w:rPr>
-          <w:color w:val="4472C4" w:themeColor="accent1"/>
-        </w:rPr>
-      </w:pPr>
-    </w:p>
-    <w:p>
-      <w:pPr>
-        <w:spacing w:after="0" w:line="259" w:lineRule="auto"/>
-        <w:ind w:left="0" w:firstLine="0"/>
-        <w:rPr>
-          <w:color w:val="4472C4" w:themeColor="accent1"/>
-        </w:rPr>
-      </w:pPr>
-      <w:r>
-        <w:rPr>
-          <w:color w:val="4472C4" w:themeColor="accent1"/>
-        </w:rPr>
-        <w:t>type Integer_Constant =  int;</w:t>
-      </w:r>
-    </w:p>
-    <w:p>
-      <w:pPr>
-        <w:spacing w:after="0" w:line="259" w:lineRule="auto"/>
-        <w:ind w:left="0" w:firstLine="0"/>
-        <w:rPr>
-          <w:color w:val="4472C4" w:themeColor="accent1"/>
-        </w:rPr>
-      </w:pPr>
-      <w:r>
-        <w:rPr>
-          <w:color w:val="4472C4" w:themeColor="accent1"/>
-        </w:rPr>
-        <w:t>type Boolean_Constant = bool;</w:t>
-      </w:r>
-    </w:p>
-    <w:p>
-      <w:pPr>
-        <w:spacing w:after="0" w:line="259" w:lineRule="auto"/>
-        <w:ind w:left="0" w:firstLine="0"/>
-        <w:rPr>
-          <w:color w:val="4472C4" w:themeColor="accent1"/>
-        </w:rPr>
-      </w:pPr>
-      <w:r>
-        <w:rPr>
-          <w:color w:val="4472C4" w:themeColor="accent1"/>
-        </w:rPr>
-        <w:t>datatype Variable = S of string;</w:t>
-      </w:r>
-    </w:p>
-    <w:p>
-      <w:pPr>
-        <w:spacing w:after="0" w:line="259" w:lineRule="auto"/>
-        <w:ind w:left="0" w:firstLine="0"/>
-        <w:rPr>
-          <w:color w:val="4472C4" w:themeColor="accent1"/>
-        </w:rPr>
-      </w:pPr>
-    </w:p>
-    <w:p>
-      <w:pPr>
-        <w:spacing w:after="0" w:line="259" w:lineRule="auto"/>
-        <w:ind w:left="0" w:firstLine="0"/>
-        <w:rPr>
-          <w:color w:val="4472C4" w:themeColor="accent1"/>
-        </w:rPr>
-      </w:pPr>
-      <w:r>
-        <w:rPr>
-          <w:color w:val="4472C4" w:themeColor="accent1"/>
-        </w:rPr>
-        <w:t>datatype Arithmatic_Op = Plus | Minus | Times | Div;</w:t>
-      </w:r>
-    </w:p>
-    <w:p>
-      <w:pPr>
-        <w:spacing w:after="0" w:line="259" w:lineRule="auto"/>
-        <w:ind w:left="0" w:firstLine="0"/>
-        <w:rPr>
-          <w:color w:val="4472C4" w:themeColor="accent1"/>
-        </w:rPr>
-      </w:pPr>
-      <w:r>
-        <w:rPr>
-          <w:color w:val="4472C4" w:themeColor="accent1"/>
-        </w:rPr>
-        <w:t>datatype Relational_Op = Lt | Le | Eq | Ne | Ge | Gt;</w:t>
-      </w:r>
-    </w:p>
-    <w:p>
-      <w:pPr>
-        <w:spacing w:after="0" w:line="259" w:lineRule="auto"/>
-        <w:ind w:left="0" w:firstLine="0"/>
-        <w:rPr>
-          <w:color w:val="4472C4" w:themeColor="accent1"/>
-        </w:rPr>
-      </w:pPr>
-      <w:r>
-        <w:rPr>
-          <w:color w:val="4472C4" w:themeColor="accent1"/>
-        </w:rPr>
-        <w:t>datatype Boolean_Op = And | Or;</w:t>
-      </w:r>
-    </w:p>
-    <w:p>
-      <w:pPr>
-        <w:spacing w:after="0" w:line="259" w:lineRule="auto"/>
-        <w:ind w:left="0" w:firstLine="0"/>
-        <w:rPr>
-          <w:color w:val="4472C4" w:themeColor="accent1"/>
-        </w:rPr>
-      </w:pPr>
-      <w:r>
-        <w:rPr>
-          <w:color w:val="4472C4" w:themeColor="accent1"/>
-        </w:rPr>
-        <w:t xml:space="preserve">datatype Operator = AOp of Arithmatic_Op | ROp of Relational_Op | BOp of Boolean_Op; </w:t>
-      </w:r>
-    </w:p>
-    <w:p>
-      <w:pPr>
-        <w:spacing w:after="0" w:line="259" w:lineRule="auto"/>
-        <w:ind w:left="0" w:firstLine="0"/>
-        <w:rPr>
-          <w:color w:val="4472C4" w:themeColor="accent1"/>
-        </w:rPr>
-      </w:pPr>
-    </w:p>
-    <w:p>
-      <w:pPr>
-        <w:spacing w:after="0" w:line="259" w:lineRule="auto"/>
-        <w:ind w:left="0" w:firstLine="0"/>
-        <w:rPr>
-          <w:color w:val="4472C4" w:themeColor="accent1"/>
-        </w:rPr>
-      </w:pPr>
-      <w:r>
-        <w:rPr>
-          <w:color w:val="4472C4" w:themeColor="accent1"/>
-        </w:rPr>
-        <w:t>datatype Expression = Var of Variable |</w:t>
-      </w:r>
-    </w:p>
-    <w:p>
-      <w:pPr>
-        <w:spacing w:after="0" w:line="259" w:lineRule="auto"/>
-        <w:ind w:left="0" w:firstLine="0"/>
-        <w:rPr>
-          <w:color w:val="4472C4" w:themeColor="accent1"/>
-        </w:rPr>
-      </w:pPr>
-      <w:r>
-        <w:rPr>
-          <w:color w:val="4472C4" w:themeColor="accent1"/>
-        </w:rPr>
-        <w:tab/>
-      </w:r>
-      <w:r>
-        <w:rPr>
-          <w:color w:val="4472C4" w:themeColor="accent1"/>
-        </w:rPr>
-        <w:tab/>
-      </w:r>
-      <w:r>
-        <w:rPr>
-          <w:color w:val="4472C4" w:themeColor="accent1"/>
-        </w:rPr>
-        <w:tab/>
-        <w:t>IC of Integer_Constant |</w:t>
-      </w:r>
-    </w:p>
-    <w:p>
-      <w:pPr>
-        <w:spacing w:after="0" w:line="259" w:lineRule="auto"/>
-        <w:ind w:left="0" w:firstLine="0"/>
-        <w:rPr>
-          <w:color w:val="4472C4" w:themeColor="accent1"/>
-        </w:rPr>
-      </w:pPr>
-      <w:r>
-        <w:rPr>
-          <w:color w:val="4472C4" w:themeColor="accent1"/>
-        </w:rPr>
-        <w:tab/>
-      </w:r>
-      <w:r>
-        <w:rPr>
-          <w:color w:val="4472C4" w:themeColor="accent1"/>
-        </w:rPr>
-        <w:tab/>
-      </w:r>
-      <w:r>
-        <w:rPr>
-          <w:color w:val="4472C4" w:themeColor="accent1"/>
-        </w:rPr>
-        <w:tab/>
-        <w:t>BC of Boolean_Constant |</w:t>
-      </w:r>
-    </w:p>
-    <w:p>
-      <w:pPr>
-        <w:spacing w:after="0" w:line="259" w:lineRule="auto"/>
-        <w:ind w:left="0" w:firstLine="0"/>
-        <w:rPr>
-          <w:color w:val="4472C4" w:themeColor="accent1"/>
-        </w:rPr>
-      </w:pPr>
-      <w:r>
-        <w:rPr>
-          <w:color w:val="4472C4" w:themeColor="accent1"/>
-        </w:rPr>
-        <w:tab/>
-      </w:r>
-      <w:r>
-        <w:rPr>
-          <w:color w:val="4472C4" w:themeColor="accent1"/>
-        </w:rPr>
-        <w:tab/>
-      </w:r>
-      <w:r>
-        <w:rPr>
-          <w:color w:val="4472C4" w:themeColor="accent1"/>
-        </w:rPr>
-        <w:tab/>
-        <w:t>EEO of Expression * Expression * Operator;</w:t>
-      </w:r>
-    </w:p>
-    <w:p>
-      <w:pPr>
-        <w:spacing w:after="0" w:line="259" w:lineRule="auto"/>
-        <w:ind w:left="0" w:firstLine="0"/>
-        <w:rPr>
-          <w:color w:val="4472C4" w:themeColor="accent1"/>
-        </w:rPr>
-      </w:pPr>
-    </w:p>
-    <w:p>
-      <w:pPr>
-        <w:spacing w:after="0" w:line="259" w:lineRule="auto"/>
-        <w:ind w:left="0" w:firstLine="0"/>
-        <w:rPr>
-          <w:color w:val="4472C4" w:themeColor="accent1"/>
-        </w:rPr>
-      </w:pPr>
-    </w:p>
-    <w:p>
-      <w:pPr>
-        <w:spacing w:after="0" w:line="259" w:lineRule="auto"/>
-        <w:ind w:left="0" w:firstLine="0"/>
-        <w:rPr>
-          <w:color w:val="4472C4" w:themeColor="accent1"/>
-        </w:rPr>
-      </w:pPr>
-      <w:r>
-        <w:rPr>
-          <w:color w:val="4472C4" w:themeColor="accent1"/>
-        </w:rPr>
-        <w:t xml:space="preserve">datatype Instruction = Skip | </w:t>
-      </w:r>
-    </w:p>
-    <w:p>
-      <w:pPr>
-        <w:spacing w:after="0" w:line="259" w:lineRule="auto"/>
-        <w:ind w:left="0" w:firstLine="0"/>
-        <w:rPr>
-          <w:color w:val="4472C4" w:themeColor="accent1"/>
-        </w:rPr>
-      </w:pPr>
-      <w:r>
-        <w:rPr>
-          <w:color w:val="4472C4" w:themeColor="accent1"/>
-        </w:rPr>
-        <w:tab/>
-      </w:r>
-      <w:r>
-        <w:rPr>
-          <w:color w:val="4472C4" w:themeColor="accent1"/>
-        </w:rPr>
-        <w:tab/>
-      </w:r>
-      <w:r>
-        <w:rPr>
-          <w:color w:val="4472C4" w:themeColor="accent1"/>
-        </w:rPr>
-        <w:tab/>
-        <w:t xml:space="preserve">VE of(Variable * Expression) | </w:t>
-      </w:r>
-    </w:p>
-    <w:p>
-      <w:pPr>
-        <w:spacing w:after="0" w:line="259" w:lineRule="auto"/>
-        <w:ind w:left="0" w:firstLine="0"/>
-        <w:rPr>
-          <w:color w:val="4472C4" w:themeColor="accent1"/>
-        </w:rPr>
-      </w:pPr>
-      <w:r>
-        <w:rPr>
-          <w:color w:val="4472C4" w:themeColor="accent1"/>
-        </w:rPr>
-        <w:tab/>
-      </w:r>
-      <w:r>
-        <w:rPr>
-          <w:color w:val="4472C4" w:themeColor="accent1"/>
-        </w:rPr>
-        <w:tab/>
-      </w:r>
-      <w:r>
-        <w:rPr>
-          <w:color w:val="4472C4" w:themeColor="accent1"/>
-        </w:rPr>
-        <w:tab/>
-        <w:t>IfThenElse of(Expression * Instruction * Instruction) |</w:t>
-      </w:r>
-    </w:p>
-    <w:p>
-      <w:pPr>
-        <w:spacing w:after="0" w:line="259" w:lineRule="auto"/>
-        <w:ind w:left="0" w:firstLine="0"/>
-        <w:rPr>
-          <w:color w:val="4472C4" w:themeColor="accent1"/>
-        </w:rPr>
-      </w:pPr>
-      <w:r>
-        <w:rPr>
-          <w:color w:val="4472C4" w:themeColor="accent1"/>
-        </w:rPr>
-        <w:t xml:space="preserve">            WhileLoop of(Expression * Instruction) | </w:t>
-      </w:r>
-    </w:p>
-    <w:p>
-      <w:pPr>
-        <w:spacing w:after="0" w:line="259" w:lineRule="auto"/>
-        <w:ind w:left="0" w:firstLine="0"/>
-        <w:rPr>
-          <w:color w:val="4472C4" w:themeColor="accent1"/>
-        </w:rPr>
-      </w:pPr>
-      <w:r>
-        <w:rPr>
-          <w:color w:val="4472C4" w:themeColor="accent1"/>
-        </w:rPr>
-        <w:tab/>
-      </w:r>
-      <w:r>
-        <w:rPr>
-          <w:color w:val="4472C4" w:themeColor="accent1"/>
-        </w:rPr>
-        <w:tab/>
-      </w:r>
-      <w:r>
-        <w:rPr>
-          <w:color w:val="4472C4" w:themeColor="accent1"/>
-        </w:rPr>
-        <w:tab/>
-        <w:t>Seq of Instruction list;</w:t>
-      </w:r>
-    </w:p>
-    <w:p>
-      <w:pPr>
-        <w:spacing w:after="0" w:line="259" w:lineRule="auto"/>
-        <w:ind w:left="0" w:firstLine="0"/>
-        <w:rPr>
-          <w:color w:val="4472C4" w:themeColor="accent1"/>
-        </w:rPr>
-      </w:pPr>
-    </w:p>
-    <w:p>
-      <w:pPr>
-        <w:spacing w:after="0" w:line="259" w:lineRule="auto"/>
-        <w:ind w:left="0" w:firstLine="0"/>
-        <w:rPr>
-          <w:color w:val="4472C4" w:themeColor="accent1"/>
-        </w:rPr>
-      </w:pPr>
-    </w:p>
-    <w:p>
-      <w:pPr>
-        <w:spacing w:after="0" w:line="259" w:lineRule="auto"/>
-        <w:ind w:left="0" w:firstLine="0"/>
-        <w:rPr>
-          <w:color w:val="4472C4" w:themeColor="accent1"/>
-        </w:rPr>
-      </w:pPr>
-      <w:r>
-        <w:rPr>
-          <w:color w:val="4472C4" w:themeColor="accent1"/>
-        </w:rPr>
-        <w:t>datatype Type = TypeName1Bool | TypeName2Int ;</w:t>
-      </w:r>
-    </w:p>
-    <w:p>
-      <w:pPr>
-        <w:spacing w:after="0" w:line="259" w:lineRule="auto"/>
-        <w:ind w:left="0" w:firstLine="0"/>
-        <w:rPr>
-          <w:color w:val="4472C4" w:themeColor="accent1"/>
-        </w:rPr>
-      </w:pPr>
-    </w:p>
-    <w:p>
-      <w:pPr>
-        <w:spacing w:after="0" w:line="259" w:lineRule="auto"/>
-        <w:ind w:left="0" w:firstLine="0"/>
-        <w:rPr>
-          <w:color w:val="4472C4" w:themeColor="accent1"/>
-        </w:rPr>
-      </w:pPr>
-      <w:r>
-        <w:rPr>
-          <w:color w:val="4472C4" w:themeColor="accent1"/>
-        </w:rPr>
-        <w:t>type Declaration = Variable * Type;</w:t>
-      </w:r>
-    </w:p>
-    <w:p>
-      <w:pPr>
-        <w:spacing w:after="0" w:line="259" w:lineRule="auto"/>
-        <w:ind w:left="0" w:firstLine="0"/>
-        <w:rPr>
-          <w:color w:val="4472C4" w:themeColor="accent1"/>
-        </w:rPr>
-      </w:pPr>
-      <w:r>
-        <w:rPr>
-          <w:color w:val="4472C4" w:themeColor="accent1"/>
-        </w:rPr>
-        <w:t xml:space="preserve">type DeclarationList = Declaration list;  </w:t>
-      </w:r>
-    </w:p>
-    <w:p>
-      <w:pPr>
-        <w:spacing w:after="0" w:line="259" w:lineRule="auto"/>
-        <w:ind w:left="0" w:firstLine="0"/>
-        <w:rPr>
-          <w:color w:val="4472C4" w:themeColor="accent1"/>
-        </w:rPr>
-      </w:pPr>
-    </w:p>
-    <w:p>
-      <w:pPr>
-        <w:spacing w:after="0" w:line="259" w:lineRule="auto"/>
-        <w:ind w:left="0" w:firstLine="0"/>
-        <w:rPr>
-          <w:color w:val="4472C4" w:themeColor="accent1"/>
-        </w:rPr>
-      </w:pPr>
-      <w:r>
-        <w:rPr>
-          <w:color w:val="4472C4" w:themeColor="accent1"/>
-        </w:rPr>
-        <w:t>type Program = DeclarationList * Instruction;</w:t>
-      </w:r>
-    </w:p>
-    <w:p>
-      <w:pPr>
-        <w:spacing w:after="0" w:line="259" w:lineRule="auto"/>
-        <w:ind w:left="0" w:firstLine="0"/>
-        <w:rPr>
-          <w:color w:val="4472C4" w:themeColor="accent1"/>
-        </w:rPr>
-      </w:pPr>
-    </w:p>
-    <w:p>
-      <w:pPr>
-        <w:spacing w:after="0" w:line="259" w:lineRule="auto"/>
-        <w:ind w:left="0" w:firstLine="0"/>
-        <w:rPr>
-          <w:color w:val="4472C4" w:themeColor="accent1"/>
-        </w:rPr>
-      </w:pPr>
-      <w:r>
-        <w:rPr>
-          <w:color w:val="4472C4" w:themeColor="accent1"/>
-        </w:rPr>
-        <w:t>(* -------------------</w:t>
-      </w:r>
-    </w:p>
-    <w:p>
-      <w:pPr>
-        <w:spacing w:after="0" w:line="259" w:lineRule="auto"/>
-        <w:ind w:left="0" w:firstLine="0"/>
-        <w:rPr>
-          <w:color w:val="4472C4" w:themeColor="accent1"/>
-        </w:rPr>
-      </w:pPr>
-      <w:r>
-        <w:rPr>
-          <w:color w:val="4472C4" w:themeColor="accent1"/>
-        </w:rPr>
-        <w:t>cpp file</w:t>
-      </w:r>
-    </w:p>
-    <w:p>
-      <w:pPr>
-        <w:spacing w:after="0" w:line="259" w:lineRule="auto"/>
-        <w:ind w:left="0" w:firstLine="0"/>
-        <w:rPr>
-          <w:color w:val="4472C4" w:themeColor="accent1"/>
-        </w:rPr>
-      </w:pPr>
-    </w:p>
-    <w:p>
-      <w:pPr>
-        <w:spacing w:after="0" w:line="259" w:lineRule="auto"/>
-        <w:ind w:left="0" w:firstLine="0"/>
-        <w:rPr>
-          <w:color w:val="4472C4" w:themeColor="accent1"/>
-        </w:rPr>
-      </w:pPr>
-      <w:r>
-        <w:rPr>
-          <w:color w:val="4472C4" w:themeColor="accent1"/>
-        </w:rPr>
-        <w:t>#include &lt;cstdlib&gt;</w:t>
-      </w:r>
-    </w:p>
-    <w:p>
-      <w:pPr>
-        <w:spacing w:after="0" w:line="259" w:lineRule="auto"/>
-        <w:ind w:left="0" w:firstLine="0"/>
-        <w:rPr>
-          <w:color w:val="4472C4" w:themeColor="accent1"/>
-        </w:rPr>
-      </w:pPr>
-      <w:r>
-        <w:rPr>
-          <w:color w:val="4472C4" w:themeColor="accent1"/>
-        </w:rPr>
-        <w:t>#include &lt;iomanip&gt;</w:t>
-      </w:r>
-    </w:p>
-    <w:p>
-      <w:pPr>
-        <w:spacing w:after="0" w:line="259" w:lineRule="auto"/>
-        <w:ind w:left="0" w:firstLine="0"/>
-        <w:rPr>
-          <w:color w:val="4472C4" w:themeColor="accent1"/>
-        </w:rPr>
-      </w:pPr>
-      <w:r>
-        <w:rPr>
-          <w:color w:val="4472C4" w:themeColor="accent1"/>
-        </w:rPr>
-        <w:t>#include &lt;iostream&gt;</w:t>
-      </w:r>
-    </w:p>
-    <w:p>
-      <w:pPr>
-        <w:spacing w:after="0" w:line="259" w:lineRule="auto"/>
-        <w:ind w:left="0" w:firstLine="0"/>
-        <w:rPr>
-          <w:color w:val="4472C4" w:themeColor="accent1"/>
-        </w:rPr>
-      </w:pPr>
-    </w:p>
-    <w:p>
-      <w:pPr>
-        <w:spacing w:after="0" w:line="259" w:lineRule="auto"/>
-        <w:ind w:left="0" w:firstLine="0"/>
-        <w:rPr>
-          <w:color w:val="4472C4" w:themeColor="accent1"/>
-        </w:rPr>
-      </w:pPr>
-      <w:r>
-        <w:rPr>
-          <w:color w:val="4472C4" w:themeColor="accent1"/>
-        </w:rPr>
-        <w:t>int main(){ //int argc, char *argv[]){</w:t>
-      </w:r>
-    </w:p>
-    <w:p>
-      <w:pPr>
-        <w:spacing w:after="0" w:line="259" w:lineRule="auto"/>
-        <w:ind w:left="0" w:firstLine="0"/>
-        <w:rPr>
-          <w:color w:val="4472C4" w:themeColor="accent1"/>
-        </w:rPr>
-      </w:pPr>
-      <w:r>
-        <w:rPr>
-          <w:color w:val="4472C4" w:themeColor="accent1"/>
-        </w:rPr>
-        <w:t xml:space="preserve">     int n;</w:t>
-      </w:r>
-    </w:p>
-    <w:p>
-      <w:pPr>
-        <w:spacing w:after="0" w:line="259" w:lineRule="auto"/>
-        <w:ind w:left="0" w:firstLine="0"/>
-        <w:rPr>
-          <w:color w:val="4472C4" w:themeColor="accent1"/>
-        </w:rPr>
-      </w:pPr>
-      <w:r>
-        <w:rPr>
-          <w:color w:val="4472C4" w:themeColor="accent1"/>
-        </w:rPr>
-        <w:t xml:space="preserve">     int cur;</w:t>
-      </w:r>
-    </w:p>
-    <w:p>
-      <w:pPr>
-        <w:spacing w:after="0" w:line="259" w:lineRule="auto"/>
-        <w:ind w:left="0" w:firstLine="0"/>
-        <w:rPr>
-          <w:color w:val="4472C4" w:themeColor="accent1"/>
-        </w:rPr>
-      </w:pPr>
-      <w:r>
-        <w:rPr>
-          <w:color w:val="4472C4" w:themeColor="accent1"/>
-        </w:rPr>
-        <w:t xml:space="preserve">     int prev1;</w:t>
-      </w:r>
-    </w:p>
-    <w:p>
-      <w:pPr>
-        <w:spacing w:after="0" w:line="259" w:lineRule="auto"/>
-        <w:ind w:left="0" w:firstLine="0"/>
-        <w:rPr>
-          <w:color w:val="4472C4" w:themeColor="accent1"/>
-        </w:rPr>
-      </w:pPr>
-      <w:r>
-        <w:rPr>
-          <w:color w:val="4472C4" w:themeColor="accent1"/>
-        </w:rPr>
-        <w:t xml:space="preserve">     int prev2;</w:t>
-      </w:r>
-    </w:p>
-    <w:p>
-      <w:pPr>
-        <w:spacing w:after="0" w:line="259" w:lineRule="auto"/>
-        <w:ind w:left="0" w:firstLine="0"/>
-        <w:rPr>
-          <w:color w:val="4472C4" w:themeColor="accent1"/>
-        </w:rPr>
-      </w:pPr>
-      <w:r>
-        <w:rPr>
-          <w:color w:val="4472C4" w:themeColor="accent1"/>
-        </w:rPr>
-        <w:t xml:space="preserve">     int i;</w:t>
-      </w:r>
-    </w:p>
-    <w:p>
-      <w:pPr>
-        <w:spacing w:after="0" w:line="259" w:lineRule="auto"/>
-        <w:ind w:left="0" w:firstLine="0"/>
-        <w:rPr>
-          <w:color w:val="4472C4" w:themeColor="accent1"/>
-        </w:rPr>
-      </w:pPr>
-      <w:r>
-        <w:rPr>
-          <w:color w:val="4472C4" w:themeColor="accent1"/>
-        </w:rPr>
-        <w:lastRenderedPageBreak/>
-        <w:t xml:space="preserve">     int answer;</w:t>
-      </w:r>
-    </w:p>
-    <w:p>
-      <w:pPr>
-        <w:spacing w:after="0" w:line="259" w:lineRule="auto"/>
-        <w:ind w:left="0" w:firstLine="0"/>
-        <w:rPr>
-          <w:color w:val="4472C4" w:themeColor="accent1"/>
-        </w:rPr>
-      </w:pPr>
-    </w:p>
-    <w:p>
-      <w:pPr>
-        <w:spacing w:after="0" w:line="259" w:lineRule="auto"/>
-        <w:ind w:left="0" w:firstLine="0"/>
-        <w:rPr>
-          <w:color w:val="4472C4" w:themeColor="accent1"/>
-        </w:rPr>
-      </w:pPr>
-      <w:r>
-        <w:rPr>
-          <w:color w:val="4472C4" w:themeColor="accent1"/>
-        </w:rPr>
-        <w:t xml:space="preserve">     n=15;</w:t>
-      </w:r>
-    </w:p>
-    <w:p>
-      <w:pPr>
-        <w:spacing w:after="0" w:line="259" w:lineRule="auto"/>
-        <w:ind w:left="0" w:firstLine="0"/>
-        <w:rPr>
-          <w:color w:val="4472C4" w:themeColor="accent1"/>
-        </w:rPr>
-      </w:pPr>
-    </w:p>
-    <w:p>
-      <w:pPr>
-        <w:spacing w:after="0" w:line="259" w:lineRule="auto"/>
-        <w:ind w:left="0" w:firstLine="0"/>
-        <w:rPr>
-          <w:color w:val="4472C4" w:themeColor="accent1"/>
-        </w:rPr>
-      </w:pPr>
-      <w:r>
-        <w:rPr>
-          <w:color w:val="4472C4" w:themeColor="accent1"/>
-        </w:rPr>
-        <w:t xml:space="preserve">     if(n == 0){</w:t>
-      </w:r>
-    </w:p>
-    <w:p>
-      <w:pPr>
-        <w:spacing w:after="0" w:line="259" w:lineRule="auto"/>
-        <w:ind w:left="0" w:firstLine="0"/>
-        <w:rPr>
-          <w:color w:val="4472C4" w:themeColor="accent1"/>
-        </w:rPr>
-      </w:pPr>
-      <w:r>
-        <w:rPr>
-          <w:color w:val="4472C4" w:themeColor="accent1"/>
-        </w:rPr>
-        <w:t xml:space="preserve">          answer =2;</w:t>
-      </w:r>
-    </w:p>
-    <w:p>
-      <w:pPr>
-        <w:spacing w:after="0" w:line="259" w:lineRule="auto"/>
-        <w:ind w:left="0" w:firstLine="0"/>
-        <w:rPr>
-          <w:color w:val="4472C4" w:themeColor="accent1"/>
-        </w:rPr>
-      </w:pPr>
-      <w:r>
-        <w:rPr>
-          <w:color w:val="4472C4" w:themeColor="accent1"/>
-        </w:rPr>
-        <w:t xml:space="preserve">     }else{</w:t>
-      </w:r>
-    </w:p>
-    <w:p>
-      <w:pPr>
-        <w:spacing w:after="0" w:line="259" w:lineRule="auto"/>
-        <w:ind w:left="0" w:firstLine="0"/>
-        <w:rPr>
-          <w:color w:val="4472C4" w:themeColor="accent1"/>
-        </w:rPr>
-      </w:pPr>
-      <w:r>
-        <w:rPr>
-          <w:color w:val="4472C4" w:themeColor="accent1"/>
-        </w:rPr>
-        <w:t xml:space="preserve">          i=1;</w:t>
-      </w:r>
-    </w:p>
-    <w:p>
-      <w:pPr>
-        <w:spacing w:after="0" w:line="259" w:lineRule="auto"/>
-        <w:ind w:left="0" w:firstLine="0"/>
-        <w:rPr>
-          <w:color w:val="4472C4" w:themeColor="accent1"/>
-        </w:rPr>
-      </w:pPr>
-      <w:r>
-        <w:rPr>
-          <w:color w:val="4472C4" w:themeColor="accent1"/>
-        </w:rPr>
-        <w:t xml:space="preserve">          if(n ==1){</w:t>
-      </w:r>
-    </w:p>
-    <w:p>
-      <w:pPr>
-        <w:spacing w:after="0" w:line="259" w:lineRule="auto"/>
-        <w:ind w:left="0" w:firstLine="0"/>
-        <w:rPr>
-          <w:color w:val="4472C4" w:themeColor="accent1"/>
-        </w:rPr>
-      </w:pPr>
-      <w:r>
-        <w:rPr>
-          <w:color w:val="4472C4" w:themeColor="accent1"/>
-        </w:rPr>
-        <w:t xml:space="preserve">               answer=1;</w:t>
-      </w:r>
-    </w:p>
-    <w:p>
-      <w:pPr>
-        <w:spacing w:after="0" w:line="259" w:lineRule="auto"/>
-        <w:ind w:left="0" w:firstLine="0"/>
-        <w:rPr>
-          <w:color w:val="4472C4" w:themeColor="accent1"/>
-        </w:rPr>
-      </w:pPr>
-      <w:r>
-        <w:rPr>
-          <w:color w:val="4472C4" w:themeColor="accent1"/>
-        </w:rPr>
-        <w:t xml:space="preserve">          }else{</w:t>
-      </w:r>
-    </w:p>
-    <w:p>
-      <w:pPr>
-        <w:spacing w:after="0" w:line="259" w:lineRule="auto"/>
-        <w:ind w:left="0" w:firstLine="0"/>
-        <w:rPr>
-          <w:color w:val="4472C4" w:themeColor="accent1"/>
-        </w:rPr>
-      </w:pPr>
-      <w:r>
-        <w:rPr>
-          <w:color w:val="4472C4" w:themeColor="accent1"/>
-        </w:rPr>
-        <w:t xml:space="preserve">               prev2 =2;</w:t>
-      </w:r>
-    </w:p>
-    <w:p>
-      <w:pPr>
-        <w:spacing w:after="0" w:line="259" w:lineRule="auto"/>
-        <w:ind w:left="0" w:firstLine="0"/>
-        <w:rPr>
-          <w:color w:val="4472C4" w:themeColor="accent1"/>
-        </w:rPr>
-      </w:pPr>
-      <w:r>
-        <w:rPr>
-          <w:color w:val="4472C4" w:themeColor="accent1"/>
-        </w:rPr>
-        <w:t xml:space="preserve">               prev1 =1;</w:t>
-      </w:r>
-    </w:p>
-    <w:p>
-      <w:pPr>
-        <w:spacing w:after="0" w:line="259" w:lineRule="auto"/>
-        <w:ind w:left="0" w:firstLine="0"/>
-        <w:rPr>
-          <w:color w:val="4472C4" w:themeColor="accent1"/>
-        </w:rPr>
-      </w:pPr>
-      <w:r>
-        <w:rPr>
-          <w:color w:val="4472C4" w:themeColor="accent1"/>
-        </w:rPr>
-        <w:t xml:space="preserve">               while (i &lt; n){</w:t>
-      </w:r>
-    </w:p>
-    <w:p>
-      <w:pPr>
-        <w:spacing w:after="0" w:line="259" w:lineRule="auto"/>
-        <w:ind w:left="0" w:firstLine="0"/>
-        <w:rPr>
-          <w:color w:val="4472C4" w:themeColor="accent1"/>
-        </w:rPr>
-      </w:pPr>
-      <w:r>
-        <w:rPr>
-          <w:color w:val="4472C4" w:themeColor="accent1"/>
-        </w:rPr>
-        <w:t xml:space="preserve">                    i++; // i = i +1;</w:t>
-      </w:r>
-    </w:p>
-    <w:p>
-      <w:pPr>
-        <w:spacing w:after="0" w:line="259" w:lineRule="auto"/>
-        <w:ind w:left="0" w:firstLine="0"/>
-        <w:rPr>
-          <w:color w:val="4472C4" w:themeColor="accent1"/>
-        </w:rPr>
-      </w:pPr>
-      <w:r>
-        <w:rPr>
-          <w:color w:val="4472C4" w:themeColor="accent1"/>
-        </w:rPr>
-        <w:t xml:space="preserve">                    cur = prev1 + prev2;</w:t>
-      </w:r>
-    </w:p>
-    <w:p>
-      <w:pPr>
-        <w:spacing w:after="0" w:line="259" w:lineRule="auto"/>
-        <w:ind w:left="0" w:firstLine="0"/>
-        <w:rPr>
-          <w:color w:val="4472C4" w:themeColor="accent1"/>
-        </w:rPr>
-      </w:pPr>
-      <w:r>
-        <w:rPr>
-          <w:color w:val="4472C4" w:themeColor="accent1"/>
-        </w:rPr>
-        <w:t xml:space="preserve">                    prev2 = prev1;</w:t>
-      </w:r>
-    </w:p>
-    <w:p>
-      <w:pPr>
-        <w:spacing w:after="0" w:line="259" w:lineRule="auto"/>
-        <w:ind w:left="0" w:firstLine="0"/>
-        <w:rPr>
-          <w:color w:val="4472C4" w:themeColor="accent1"/>
-        </w:rPr>
-      </w:pPr>
-      <w:r>
-        <w:rPr>
-          <w:color w:val="4472C4" w:themeColor="accent1"/>
-        </w:rPr>
-        <w:t xml:space="preserve">                    prev1 = cur;</w:t>
-      </w:r>
-    </w:p>
-    <w:p>
-      <w:pPr>
-        <w:spacing w:after="0" w:line="259" w:lineRule="auto"/>
-        <w:ind w:left="0" w:firstLine="0"/>
-        <w:rPr>
-          <w:color w:val="4472C4" w:themeColor="accent1"/>
-        </w:rPr>
-      </w:pPr>
-      <w:r>
-        <w:rPr>
-          <w:color w:val="4472C4" w:themeColor="accent1"/>
-        </w:rPr>
-        <w:t xml:space="preserve">               }</w:t>
-      </w:r>
-    </w:p>
-    <w:p>
-      <w:pPr>
-        <w:spacing w:after="0" w:line="259" w:lineRule="auto"/>
-        <w:ind w:left="0" w:firstLine="0"/>
-        <w:rPr>
-          <w:color w:val="4472C4" w:themeColor="accent1"/>
-        </w:rPr>
-      </w:pPr>
-      <w:r>
-        <w:rPr>
-          <w:color w:val="4472C4" w:themeColor="accent1"/>
-        </w:rPr>
-        <w:t xml:space="preserve">               answer = cur;</w:t>
-      </w:r>
-    </w:p>
-    <w:p>
-      <w:pPr>
-        <w:spacing w:after="0" w:line="259" w:lineRule="auto"/>
-        <w:ind w:left="0" w:firstLine="0"/>
-        <w:rPr>
-          <w:color w:val="4472C4" w:themeColor="accent1"/>
-        </w:rPr>
-      </w:pPr>
-      <w:r>
-        <w:rPr>
-          <w:color w:val="4472C4" w:themeColor="accent1"/>
-        </w:rPr>
-        <w:t xml:space="preserve">          }</w:t>
-      </w:r>
-    </w:p>
-    <w:p>
-      <w:pPr>
-        <w:spacing w:after="0" w:line="259" w:lineRule="auto"/>
-        <w:ind w:left="0" w:firstLine="0"/>
-        <w:rPr>
-          <w:color w:val="4472C4" w:themeColor="accent1"/>
-        </w:rPr>
-      </w:pPr>
-      <w:r>
-        <w:rPr>
-          <w:color w:val="4472C4" w:themeColor="accent1"/>
-        </w:rPr>
-        <w:t xml:space="preserve">     }</w:t>
-      </w:r>
-    </w:p>
-    <w:p>
-      <w:pPr>
-        <w:spacing w:after="0" w:line="259" w:lineRule="auto"/>
-        <w:ind w:left="0" w:firstLine="0"/>
-        <w:rPr>
-          <w:color w:val="4472C4" w:themeColor="accent1"/>
-        </w:rPr>
-      </w:pPr>
-      <w:r>
-        <w:rPr>
-          <w:color w:val="4472C4" w:themeColor="accent1"/>
-        </w:rPr>
-        <w:t xml:space="preserve">     std::cout &lt;&lt; "Answer: " &lt;&lt; answer &lt;&lt; std::endl;</w:t>
-      </w:r>
-    </w:p>
-    <w:p>
-      <w:pPr>
-        <w:spacing w:after="0" w:line="259" w:lineRule="auto"/>
-        <w:ind w:left="0" w:firstLine="0"/>
-        <w:rPr>
-          <w:color w:val="4472C4" w:themeColor="accent1"/>
-        </w:rPr>
-      </w:pPr>
-      <w:r>
-        <w:rPr>
-          <w:color w:val="4472C4" w:themeColor="accent1"/>
-        </w:rPr>
-        <w:t xml:space="preserve">     return 0;</w:t>
-      </w:r>
-    </w:p>
-    <w:p>
-      <w:pPr>
-        <w:spacing w:after="0" w:line="259" w:lineRule="auto"/>
-        <w:ind w:left="0" w:firstLine="0"/>
-        <w:rPr>
-          <w:color w:val="4472C4" w:themeColor="accent1"/>
-        </w:rPr>
-      </w:pPr>
-      <w:r>
-        <w:rPr>
-          <w:color w:val="4472C4" w:themeColor="accent1"/>
-        </w:rPr>
-        <w:t>}</w:t>
-      </w:r>
-    </w:p>
-    <w:p>
-      <w:pPr>
-        <w:spacing w:after="0" w:line="259" w:lineRule="auto"/>
-        <w:ind w:left="0" w:firstLine="0"/>
-        <w:rPr>
-          <w:color w:val="4472C4" w:themeColor="accent1"/>
-        </w:rPr>
-      </w:pPr>
-    </w:p>
-    <w:p>
-      <w:pPr>
-        <w:spacing w:after="0" w:line="259" w:lineRule="auto"/>
-        <w:ind w:left="0" w:firstLine="0"/>
-        <w:rPr>
-          <w:color w:val="4472C4" w:themeColor="accent1"/>
-        </w:rPr>
-      </w:pPr>
-      <w:r>
-        <w:rPr>
-          <w:color w:val="4472C4" w:themeColor="accent1"/>
-        </w:rPr>
-        <w:t>---------------------------*)</w:t>
-      </w:r>
-    </w:p>
-    <w:p>
-      <w:pPr>
-        <w:spacing w:after="0" w:line="259" w:lineRule="auto"/>
-        <w:ind w:left="0" w:firstLine="0"/>
-      </w:pPr>
-    </w:p>
-    <w:p>
-      <w:pPr>
-        <w:spacing w:after="0" w:line="259" w:lineRule="auto"/>
-        <w:ind w:left="0" w:firstLine="0"/>
-      </w:pPr>
-    </w:p>
-    <w:p>
-      <w:pPr>
-        <w:spacing w:after="0" w:line="259" w:lineRule="auto"/>
-        <w:ind w:left="0" w:firstLine="0"/>
-        <w:rPr>
           <w:color w:val="ED7D31" w:themeColor="accent2"/>
         </w:rPr>
       </w:pPr>
-      <w:r>
-        <w:rPr>
-          <w:color w:val="ED7D31" w:themeColor="accent2"/>
-        </w:rPr>
-        <w:t>Below is Sec1Proj1Team1Step1Result.txt</w:t>
-      </w:r>
-    </w:p>
-    <w:p>
-      <w:pPr>
-        <w:spacing w:after="0" w:line="259" w:lineRule="auto"/>
-        <w:ind w:left="0" w:firstLine="0"/>
-        <w:rPr>
-          <w:color w:val="ED7D31" w:themeColor="accent2"/>
-        </w:rPr>
-      </w:pPr>
-      <w:r>
-        <w:rPr>
-          <w:color w:val="ED7D31" w:themeColor="accent2"/>
-        </w:rPr>
-        <w:t>Standard ML of New Jersey [Version 110.99.8; 32-bit; April 25, 2025]</w:t>
-      </w:r>
-    </w:p>
-    <w:p>
-      <w:pPr>
-        <w:spacing w:after="0" w:line="259" w:lineRule="auto"/>
-        <w:ind w:left="0" w:firstLine="0"/>
-        <w:rPr>
-          <w:color w:val="ED7D31" w:themeColor="accent2"/>
-        </w:rPr>
-      </w:pPr>
-      <w:r>
-        <w:rPr>
-          <w:color w:val="ED7D31" w:themeColor="accent2"/>
-        </w:rPr>
-        <w:t>- type Integer_Constant = int</w:t>
-      </w:r>
-    </w:p>
-    <w:p>
-      <w:pPr>
-        <w:spacing w:after="0" w:line="259" w:lineRule="auto"/>
-        <w:ind w:left="0" w:firstLine="0"/>
-        <w:rPr>
-          <w:color w:val="ED7D31" w:themeColor="accent2"/>
-        </w:rPr>
-      </w:pPr>
-      <w:r>
-        <w:rPr>
-          <w:color w:val="ED7D31" w:themeColor="accent2"/>
-        </w:rPr>
-        <w:t>type Boolean_Constant = bool</w:t>
-      </w:r>
-    </w:p>
-    <w:p>
-      <w:pPr>
-        <w:spacing w:after="0" w:line="259" w:lineRule="auto"/>
-        <w:ind w:left="0" w:firstLine="0"/>
-        <w:rPr>
-          <w:color w:val="ED7D31" w:themeColor="accent2"/>
-        </w:rPr>
-      </w:pPr>
-      <w:r>
-        <w:rPr>
-          <w:color w:val="ED7D31" w:themeColor="accent2"/>
-        </w:rPr>
-        <w:t>datatype Variable = S of string</w:t>
-      </w:r>
-    </w:p>
-    <w:p>
-      <w:pPr>
-        <w:spacing w:after="0" w:line="259" w:lineRule="auto"/>
-        <w:ind w:left="0" w:firstLine="0"/>
-        <w:rPr>
-          <w:color w:val="ED7D31" w:themeColor="accent2"/>
-        </w:rPr>
-      </w:pPr>
-      <w:r>
-        <w:rPr>
-          <w:color w:val="ED7D31" w:themeColor="accent2"/>
-        </w:rPr>
-        <w:t>datatype Arithmatic_Op = Div | Minus | Plus | Times</w:t>
-      </w:r>
-    </w:p>
-    <w:p>
-      <w:pPr>
-        <w:spacing w:after="0" w:line="259" w:lineRule="auto"/>
-        <w:ind w:left="0" w:firstLine="0"/>
-        <w:rPr>
-          <w:color w:val="ED7D31" w:themeColor="accent2"/>
-        </w:rPr>
-      </w:pPr>
-      <w:r>
-        <w:rPr>
-          <w:color w:val="ED7D31" w:themeColor="accent2"/>
-        </w:rPr>
-        <w:t>datatype Relational_Op = Eq | Ge | Gt | Le | Lt | Ne</w:t>
-      </w:r>
-    </w:p>
-    <w:p>
-      <w:pPr>
-        <w:spacing w:after="0" w:line="259" w:lineRule="auto"/>
-        <w:ind w:left="0" w:firstLine="0"/>
-        <w:rPr>
-          <w:color w:val="ED7D31" w:themeColor="accent2"/>
-        </w:rPr>
-      </w:pPr>
-      <w:r>
-        <w:rPr>
-          <w:color w:val="ED7D31" w:themeColor="accent2"/>
-        </w:rPr>
-        <w:t>datatype Boolean_Op = And | Or</w:t>
-      </w:r>
-    </w:p>
-    <w:p>
-      <w:pPr>
-        <w:spacing w:after="0" w:line="259" w:lineRule="auto"/>
-        <w:ind w:left="0" w:firstLine="0"/>
-        <w:rPr>
-          <w:color w:val="ED7D31" w:themeColor="accent2"/>
-        </w:rPr>
-      </w:pPr>
-      <w:r>
-        <w:rPr>
-          <w:color w:val="ED7D31" w:themeColor="accent2"/>
-        </w:rPr>
-        <w:t>datatype Operator</w:t>
-      </w:r>
-    </w:p>
-    <w:p>
-      <w:pPr>
-        <w:spacing w:after="0" w:line="259" w:lineRule="auto"/>
-        <w:ind w:left="0" w:firstLine="0"/>
-        <w:rPr>
-          <w:color w:val="ED7D31" w:themeColor="accent2"/>
-        </w:rPr>
-      </w:pPr>
-      <w:r>
-        <w:rPr>
-          <w:color w:val="ED7D31" w:themeColor="accent2"/>
-        </w:rPr>
-        <w:t xml:space="preserve">  = AOp of Arithmatic_Op</w:t>
-      </w:r>
-    </w:p>
-    <w:p>
-      <w:pPr>
-        <w:spacing w:after="0" w:line="259" w:lineRule="auto"/>
-        <w:ind w:left="0" w:firstLine="0"/>
-        <w:rPr>
-          <w:color w:val="ED7D31" w:themeColor="accent2"/>
-        </w:rPr>
-      </w:pPr>
-      <w:r>
-        <w:rPr>
-          <w:color w:val="ED7D31" w:themeColor="accent2"/>
-        </w:rPr>
-        <w:t xml:space="preserve">  | BOp of Boolean_Op</w:t>
-      </w:r>
-    </w:p>
-    <w:p>
-      <w:pPr>
-        <w:spacing w:after="0" w:line="259" w:lineRule="auto"/>
-        <w:ind w:left="0" w:firstLine="0"/>
-        <w:rPr>
-          <w:color w:val="ED7D31" w:themeColor="accent2"/>
-        </w:rPr>
-      </w:pPr>
-      <w:r>
-        <w:rPr>
-          <w:color w:val="ED7D31" w:themeColor="accent2"/>
-        </w:rPr>
-        <w:t xml:space="preserve">  | ROp of Relational_Op</w:t>
-      </w:r>
-    </w:p>
-    <w:p>
-      <w:pPr>
-        <w:spacing w:after="0" w:line="259" w:lineRule="auto"/>
-        <w:ind w:left="0" w:firstLine="0"/>
-        <w:rPr>
-          <w:color w:val="ED7D31" w:themeColor="accent2"/>
-        </w:rPr>
-      </w:pPr>
-      <w:r>
-        <w:rPr>
-          <w:color w:val="ED7D31" w:themeColor="accent2"/>
-        </w:rPr>
-        <w:t>datatype Expression</w:t>
-      </w:r>
-    </w:p>
-    <w:p>
-      <w:pPr>
-        <w:spacing w:after="0" w:line="259" w:lineRule="auto"/>
-        <w:ind w:left="0" w:firstLine="0"/>
-        <w:rPr>
-          <w:color w:val="ED7D31" w:themeColor="accent2"/>
-        </w:rPr>
-      </w:pPr>
-      <w:r>
-        <w:rPr>
-          <w:color w:val="ED7D31" w:themeColor="accent2"/>
-        </w:rPr>
-        <w:t xml:space="preserve">  = BC of bool</w:t>
-      </w:r>
-    </w:p>
-    <w:p>
-      <w:pPr>
-        <w:spacing w:after="0" w:line="259" w:lineRule="auto"/>
-        <w:ind w:left="0" w:firstLine="0"/>
-        <w:rPr>
-          <w:color w:val="ED7D31" w:themeColor="accent2"/>
-        </w:rPr>
-      </w:pPr>
-      <w:r>
-        <w:rPr>
-          <w:color w:val="ED7D31" w:themeColor="accent2"/>
-        </w:rPr>
-        <w:lastRenderedPageBreak/>
-        <w:t xml:space="preserve">  | EEO of Expression * Expression * Operator</w:t>
-      </w:r>
-    </w:p>
-    <w:p>
-      <w:pPr>
-        <w:spacing w:after="0" w:line="259" w:lineRule="auto"/>
-        <w:ind w:left="0" w:firstLine="0"/>
-        <w:rPr>
-          <w:color w:val="ED7D31" w:themeColor="accent2"/>
-        </w:rPr>
-      </w:pPr>
-      <w:r>
-        <w:rPr>
-          <w:color w:val="ED7D31" w:themeColor="accent2"/>
-        </w:rPr>
-        <w:t xml:space="preserve">  | IC of int</w:t>
-      </w:r>
-    </w:p>
-    <w:p>
-      <w:pPr>
-        <w:spacing w:after="0" w:line="259" w:lineRule="auto"/>
-        <w:ind w:left="0" w:firstLine="0"/>
-        <w:rPr>
-          <w:color w:val="ED7D31" w:themeColor="accent2"/>
-        </w:rPr>
-      </w:pPr>
-      <w:r>
-        <w:rPr>
-          <w:color w:val="ED7D31" w:themeColor="accent2"/>
-        </w:rPr>
-        <w:t xml:space="preserve">  | Var of Variable</w:t>
-      </w:r>
-    </w:p>
-    <w:p>
-      <w:pPr>
-        <w:spacing w:after="0" w:line="259" w:lineRule="auto"/>
-        <w:ind w:left="0" w:firstLine="0"/>
-        <w:rPr>
-          <w:color w:val="ED7D31" w:themeColor="accent2"/>
-        </w:rPr>
-      </w:pPr>
-      <w:r>
-        <w:rPr>
-          <w:color w:val="ED7D31" w:themeColor="accent2"/>
-        </w:rPr>
-        <w:t>datatype Instruction</w:t>
-      </w:r>
-    </w:p>
-    <w:p>
-      <w:pPr>
-        <w:spacing w:after="0" w:line="259" w:lineRule="auto"/>
-        <w:ind w:left="0" w:firstLine="0"/>
-        <w:rPr>
-          <w:color w:val="ED7D31" w:themeColor="accent2"/>
-        </w:rPr>
-      </w:pPr>
-      <w:r>
-        <w:rPr>
-          <w:color w:val="ED7D31" w:themeColor="accent2"/>
-        </w:rPr>
-        <w:t xml:space="preserve">  = IfThenElse of Expression * Instruction * Instruction</w:t>
-      </w:r>
-    </w:p>
-    <w:p>
-      <w:pPr>
-        <w:spacing w:after="0" w:line="259" w:lineRule="auto"/>
-        <w:ind w:left="0" w:firstLine="0"/>
-        <w:rPr>
-          <w:color w:val="ED7D31" w:themeColor="accent2"/>
-        </w:rPr>
-      </w:pPr>
-      <w:r>
-        <w:rPr>
-          <w:color w:val="ED7D31" w:themeColor="accent2"/>
-        </w:rPr>
-        <w:t xml:space="preserve">  | Seq of Instruction list</w:t>
-      </w:r>
-    </w:p>
-    <w:p>
-      <w:pPr>
-        <w:spacing w:after="0" w:line="259" w:lineRule="auto"/>
-        <w:ind w:left="0" w:firstLine="0"/>
-        <w:rPr>
-          <w:color w:val="ED7D31" w:themeColor="accent2"/>
-        </w:rPr>
-      </w:pPr>
-      <w:r>
-        <w:rPr>
-          <w:color w:val="ED7D31" w:themeColor="accent2"/>
-        </w:rPr>
-        <w:t xml:space="preserve">  | Skip</w:t>
-      </w:r>
-    </w:p>
-    <w:p>
-      <w:pPr>
-        <w:spacing w:after="0" w:line="259" w:lineRule="auto"/>
-        <w:ind w:left="0" w:firstLine="0"/>
-        <w:rPr>
-          <w:color w:val="ED7D31" w:themeColor="accent2"/>
-        </w:rPr>
-      </w:pPr>
-      <w:r>
-        <w:rPr>
-          <w:color w:val="ED7D31" w:themeColor="accent2"/>
-        </w:rPr>
-        <w:t xml:space="preserve">  | VE of Variable * Expression</w:t>
-      </w:r>
-    </w:p>
-    <w:p>
-      <w:pPr>
-        <w:spacing w:after="0" w:line="259" w:lineRule="auto"/>
-        <w:ind w:left="0" w:firstLine="0"/>
-        <w:rPr>
-          <w:color w:val="ED7D31" w:themeColor="accent2"/>
-        </w:rPr>
-      </w:pPr>
-      <w:r>
-        <w:rPr>
-          <w:color w:val="ED7D31" w:themeColor="accent2"/>
-        </w:rPr>
-        <w:t xml:space="preserve">  | WhileLoop of Expression * Instruction</w:t>
-      </w:r>
-    </w:p>
-    <w:p>
-      <w:pPr>
-        <w:spacing w:after="0" w:line="259" w:lineRule="auto"/>
-        <w:ind w:left="0" w:firstLine="0"/>
-        <w:rPr>
-          <w:color w:val="ED7D31" w:themeColor="accent2"/>
-        </w:rPr>
-      </w:pPr>
-      <w:r>
-        <w:rPr>
-          <w:color w:val="ED7D31" w:themeColor="accent2"/>
-        </w:rPr>
-        <w:t>datatype Type = TypeName1Bool | TypeName2Int</w:t>
-      </w:r>
-    </w:p>
-    <w:p>
-      <w:pPr>
-        <w:spacing w:after="0" w:line="259" w:lineRule="auto"/>
-        <w:ind w:left="0" w:firstLine="0"/>
-        <w:rPr>
-          <w:color w:val="ED7D31" w:themeColor="accent2"/>
-        </w:rPr>
-      </w:pPr>
-      <w:r>
-        <w:rPr>
-          <w:color w:val="ED7D31" w:themeColor="accent2"/>
-        </w:rPr>
-        <w:t>type Declaration = Variable * Type</w:t>
-      </w:r>
-    </w:p>
-    <w:p>
-      <w:pPr>
-        <w:spacing w:after="0" w:line="259" w:lineRule="auto"/>
-        <w:ind w:left="0" w:firstLine="0"/>
-        <w:rPr>
-          <w:color w:val="ED7D31" w:themeColor="accent2"/>
-        </w:rPr>
-      </w:pPr>
-      <w:r>
-        <w:rPr>
-          <w:color w:val="ED7D31" w:themeColor="accent2"/>
-        </w:rPr>
-        <w:t>type DeclarationList = Declaration list</w:t>
-      </w:r>
-    </w:p>
-    <w:p>
-      <w:pPr>
-        <w:spacing w:after="0" w:line="259" w:lineRule="auto"/>
-        <w:ind w:left="0" w:firstLine="0"/>
-        <w:rPr>
-          <w:color w:val="ED7D31" w:themeColor="accent2"/>
-        </w:rPr>
-      </w:pPr>
-      <w:r>
-        <w:rPr>
-          <w:color w:val="ED7D31" w:themeColor="accent2"/>
-        </w:rPr>
-        <w:t>type Program = DeclarationList * Instruction</w:t>
-      </w:r>
     </w:p>
     <w:p>
       <w:pPr>

</xml_diff>